<commit_message>
Circle Language Spec: Events: Merge together the first smaller articles into one into 'Events Main Concepts.docx'
</commit_message>
<xml_diff>
--- a/1.1. Circle Language Spec/12. Events/03. Events Main Concepts.docx
+++ b/1.1. Circle Language Spec/12. Events/03. Events Main Concepts.docx
@@ -21,7 +21,7 @@
           <w:bottom w:w="68" w:type="dxa"/>
           <w:right w:w="57" w:type="dxa"/>
         </w:tblCellMar>
-        <w:tblLook w:val="00BF" w:firstRow="1" w:lastRow="0" w:firstColumn="1" w:lastColumn="0" w:noHBand="0" w:noVBand="0"/>
+        <w:tblLook w:val="00A0" w:firstRow="1" w:lastRow="0" w:firstColumn="1" w:lastColumn="0" w:noHBand="0" w:noVBand="0"/>
       </w:tblPr>
       <w:tblGrid>
         <w:gridCol w:w="8630"/>
@@ -36,8 +36,6 @@
             <w:pPr>
               <w:pStyle w:val="Heading1"/>
             </w:pPr>
-            <w:bookmarkStart w:id="0" w:name="_GoBack"/>
-            <w:bookmarkEnd w:id="0"/>
             <w:r>
               <w:t>Circle Language Spec: Events</w:t>
             </w:r>
@@ -50,12 +48,212 @@
         <w:pStyle w:val="Heading2"/>
       </w:pPr>
       <w:r>
-        <w:t>Events Main Concepts</w:t>
+        <w:t>Events</w:t>
       </w:r>
     </w:p>
     <w:p>
       <w:pPr>
         <w:pStyle w:val="Heading3"/>
+      </w:pPr>
+      <w:r>
+        <w:t>Introduction</w:t>
+      </w:r>
+    </w:p>
+    <w:p>
+      <w:pPr>
+        <w:ind w:left="568"/>
+      </w:pPr>
+      <w:r>
+        <w:t xml:space="preserve">Events are notification calls. Call receivers subscribe to an event. The call sender will call the receivers whenever it feels like it. Another name for </w:t>
+      </w:r>
+      <w:r>
+        <w:t>events</w:t>
+      </w:r>
+      <w:r>
+        <w:t xml:space="preserve"> that</w:t>
+      </w:r>
+      <w:r>
+        <w:t xml:space="preserve"> the world adopts, is </w:t>
+      </w:r>
+      <w:r>
+        <w:rPr>
+          <w:i/>
+        </w:rPr>
+        <w:t>‘the observer pattern’</w:t>
+      </w:r>
+      <w:r>
+        <w:t>. The caller decides what the message looks like. The receiver has to supply a command, that has an interface, specified by the caller.</w:t>
+      </w:r>
+    </w:p>
+    <w:p>
+      <w:pPr>
+        <w:pStyle w:val="Spacing"/>
+      </w:pPr>
+    </w:p>
+    <w:p>
+      <w:pPr>
+        <w:ind w:left="568"/>
+      </w:pPr>
+      <w:r>
+        <w:t>The concept of events is nothing more than a combination of constructs: an array of command references, a command interface and supporting the command interface, registering the command inside the array of command references and then calling all the commands in the array at specific times.</w:t>
+      </w:r>
+    </w:p>
+    <w:p>
+      <w:pPr>
+        <w:pStyle w:val="Spacing"/>
+      </w:pPr>
+    </w:p>
+    <w:p>
+      <w:pPr>
+        <w:ind w:left="568"/>
+      </w:pPr>
+      <w:r>
+        <w:t xml:space="preserve">Even though it is just a combination of some other constructs, it is such an important concept, that the new computer language explicitly defines it as a </w:t>
+      </w:r>
+      <w:proofErr w:type="spellStart"/>
+      <w:r>
+        <w:t>sepate</w:t>
+      </w:r>
+      <w:proofErr w:type="spellEnd"/>
+      <w:r>
+        <w:t xml:space="preserve"> construct, following the footsteps of other programming environments, that did this as well.</w:t>
+      </w:r>
+    </w:p>
+    <w:p>
+      <w:pPr>
+        <w:pStyle w:val="Spacing"/>
+      </w:pPr>
+    </w:p>
+    <w:p>
+      <w:pPr>
+        <w:ind w:left="568"/>
+      </w:pPr>
+      <w:r>
+        <w:t>The documentation will also show how events look in the diagram notation of the new computer language.</w:t>
+      </w:r>
+    </w:p>
+    <w:p>
+      <w:pPr>
+        <w:pStyle w:val="Heading3"/>
+      </w:pPr>
+      <w:r>
+        <w:t>Prime Event Example</w:t>
+      </w:r>
+      <w:r>
+        <w:t>:</w:t>
+      </w:r>
+      <w:r>
+        <w:t xml:space="preserve"> Button Clicked</w:t>
+      </w:r>
+    </w:p>
+    <w:p>
+      <w:r>
+        <w:t xml:space="preserve">The key example that explains the purpose of events is a button click. A programmer defines the command to run when the user presses a button. The button click is implemented using the </w:t>
+      </w:r>
+      <w:r>
+        <w:rPr>
+          <w:rStyle w:val="CodeChar"/>
+        </w:rPr>
+        <w:t xml:space="preserve">Events </w:t>
+      </w:r>
+      <w:r>
+        <w:t xml:space="preserve">construct, so that a programmer can easily stick a procedure under a </w:t>
+      </w:r>
+      <w:r>
+        <w:rPr>
+          <w:rStyle w:val="CodeChar"/>
+        </w:rPr>
+        <w:t xml:space="preserve">Button Clicked </w:t>
+      </w:r>
+      <w:r>
+        <w:t>event without having to worry how the procedure really got invoked.</w:t>
+      </w:r>
+    </w:p>
+    <w:p>
+      <w:pPr>
+        <w:pStyle w:val="Spacing"/>
+      </w:pPr>
+    </w:p>
+    <w:p>
+      <w:r>
+        <w:t>The notation of that is as follows.</w:t>
+      </w:r>
+    </w:p>
+    <w:p>
+      <w:pPr>
+        <w:pStyle w:val="Spacing"/>
+      </w:pPr>
+    </w:p>
+    <w:p>
+      <w:pPr>
+        <w:ind w:left="852"/>
+      </w:pPr>
+      <w:r>
+        <w:rPr>
+          <w:noProof/>
+        </w:rPr>
+        <w:drawing>
+          <wp:inline distT="0" distB="0" distL="0" distR="0" wp14:anchorId="2074C8B9" wp14:editId="3B452E62">
+            <wp:extent cx="1606550" cy="1537970"/>
+            <wp:effectExtent l="0" t="0" r="0" b="0"/>
+            <wp:docPr id="6" name="Picture 6"/>
+            <wp:cNvGraphicFramePr>
+              <a:graphicFrameLocks xmlns:a="http://schemas.openxmlformats.org/drawingml/2006/main" noChangeAspect="1"/>
+            </wp:cNvGraphicFramePr>
+            <a:graphic xmlns:a="http://schemas.openxmlformats.org/drawingml/2006/main">
+              <a:graphicData uri="http://schemas.openxmlformats.org/drawingml/2006/picture">
+                <pic:pic xmlns:pic="http://schemas.openxmlformats.org/drawingml/2006/picture">
+                  <pic:nvPicPr>
+                    <pic:cNvPr id="0" name="Picture 1"/>
+                    <pic:cNvPicPr>
+                      <a:picLocks noChangeAspect="1" noChangeArrowheads="1"/>
+                    </pic:cNvPicPr>
+                  </pic:nvPicPr>
+                  <pic:blipFill>
+                    <a:blip r:embed="rId5">
+                      <a:lum bright="-18000"/>
+                      <a:extLst>
+                        <a:ext uri="{28A0092B-C50C-407E-A947-70E740481C1C}">
+                          <a14:useLocalDpi xmlns:a14="http://schemas.microsoft.com/office/drawing/2010/main" val="0"/>
+                        </a:ext>
+                      </a:extLst>
+                    </a:blip>
+                    <a:srcRect/>
+                    <a:stretch>
+                      <a:fillRect/>
+                    </a:stretch>
+                  </pic:blipFill>
+                  <pic:spPr bwMode="auto">
+                    <a:xfrm>
+                      <a:off x="0" y="0"/>
+                      <a:ext cx="1606550" cy="1537970"/>
+                    </a:xfrm>
+                    <a:prstGeom prst="rect">
+                      <a:avLst/>
+                    </a:prstGeom>
+                    <a:noFill/>
+                    <a:ln>
+                      <a:noFill/>
+                    </a:ln>
+                  </pic:spPr>
+                </pic:pic>
+              </a:graphicData>
+            </a:graphic>
+          </wp:inline>
+        </w:drawing>
+      </w:r>
+    </w:p>
+    <w:p>
+      <w:pPr>
+        <w:pStyle w:val="Heading3"/>
+      </w:pPr>
+      <w:r>
+        <w:t>Main Concepts</w:t>
+      </w:r>
+    </w:p>
+    <w:p>
+      <w:pPr>
+        <w:pStyle w:val="Heading4"/>
       </w:pPr>
       <w:r>
         <w:t xml:space="preserve">Main Notation of </w:t>
@@ -100,7 +298,7 @@
                     </pic:cNvPicPr>
                   </pic:nvPicPr>
                   <pic:blipFill>
-                    <a:blip r:embed="rId5">
+                    <a:blip r:embed="rId6">
                       <a:lum bright="-18000"/>
                       <a:extLst>
                         <a:ext uri="{28A0092B-C50C-407E-A947-70E740481C1C}">
@@ -145,7 +343,7 @@
     </w:p>
     <w:p>
       <w:pPr>
-        <w:pStyle w:val="Heading3"/>
+        <w:pStyle w:val="Heading4"/>
       </w:pPr>
       <w:r>
         <w:t>Event Connector</w:t>
@@ -187,7 +385,7 @@
                     </pic:cNvPicPr>
                   </pic:nvPicPr>
                   <pic:blipFill>
-                    <a:blip r:embed="rId6">
+                    <a:blip r:embed="rId7">
                       <a:lum bright="-18000"/>
                       <a:extLst>
                         <a:ext uri="{28A0092B-C50C-407E-A947-70E740481C1C}">
@@ -232,7 +430,7 @@
     </w:p>
     <w:p>
       <w:pPr>
-        <w:pStyle w:val="Heading3"/>
+        <w:pStyle w:val="Heading4"/>
       </w:pPr>
       <w:r>
         <w:t>Event Raising</w:t>
@@ -274,7 +472,7 @@
                     </pic:cNvPicPr>
                   </pic:nvPicPr>
                   <pic:blipFill>
-                    <a:blip r:embed="rId7">
+                    <a:blip r:embed="rId8">
                       <a:lum bright="-18000"/>
                       <a:extLst>
                         <a:ext uri="{28A0092B-C50C-407E-A947-70E740481C1C}">
@@ -309,7 +507,7 @@
     </w:p>
     <w:p>
       <w:pPr>
-        <w:pStyle w:val="Heading3"/>
+        <w:pStyle w:val="Heading4"/>
       </w:pPr>
       <w:r>
         <w:t>Call to a Parent</w:t>
@@ -351,7 +549,7 @@
                     </pic:cNvPicPr>
                   </pic:nvPicPr>
                   <pic:blipFill>
-                    <a:blip r:embed="rId8">
+                    <a:blip r:embed="rId9">
                       <a:lum bright="-12000"/>
                       <a:extLst>
                         <a:ext uri="{28A0092B-C50C-407E-A947-70E740481C1C}">
@@ -392,7 +590,7 @@
     </w:p>
     <w:p>
       <w:pPr>
-        <w:pStyle w:val="Heading3"/>
+        <w:pStyle w:val="Heading4"/>
       </w:pPr>
       <w:r>
         <w:t xml:space="preserve">Event </w:t>
@@ -440,7 +638,7 @@
                     </pic:cNvPicPr>
                   </pic:nvPicPr>
                   <pic:blipFill>
-                    <a:blip r:embed="rId9">
+                    <a:blip r:embed="rId10">
                       <a:lum bright="-18000"/>
                       <a:extLst>
                         <a:ext uri="{28A0092B-C50C-407E-A947-70E740481C1C}">
@@ -472,6 +670,823 @@
           </wp:inline>
         </w:drawing>
       </w:r>
+    </w:p>
+    <w:p>
+      <w:pPr>
+        <w:pStyle w:val="Heading3"/>
+      </w:pPr>
+      <w:r>
+        <w:t>Event Situations</w:t>
+      </w:r>
+    </w:p>
+    <w:p>
+      <w:r>
+        <w:t xml:space="preserve">Several situations are possible in case of events. Events are </w:t>
+      </w:r>
+      <w:r>
+        <w:rPr>
+          <w:i/>
+        </w:rPr>
+        <w:t>multi-cast</w:t>
+      </w:r>
+      <w:r>
+        <w:t>, meaning that multiple commands in multiple objects can run in response to the event. Also, a child object is not the only object you can pick up events from. You can also pick up events from deeper objects.</w:t>
+      </w:r>
+    </w:p>
+    <w:p>
+      <w:pPr>
+        <w:pStyle w:val="Heading4"/>
+      </w:pPr>
+      <w:r>
+        <w:t>Multi-Cast Events</w:t>
+      </w:r>
+    </w:p>
+    <w:p>
+      <w:r>
+        <w:t>An event can be picked up by multiple parent objects when they both have a reference to the event-casting object and they both define an event command:</w:t>
+      </w:r>
+    </w:p>
+    <w:p>
+      <w:pPr>
+        <w:pStyle w:val="Spacing"/>
+      </w:pPr>
+    </w:p>
+    <w:p>
+      <w:pPr>
+        <w:ind w:left="852"/>
+      </w:pPr>
+      <w:r>
+        <w:rPr>
+          <w:noProof/>
+        </w:rPr>
+        <w:drawing>
+          <wp:inline distT="0" distB="0" distL="0" distR="0" wp14:anchorId="26E85493" wp14:editId="3A015821">
+            <wp:extent cx="2272665" cy="1908175"/>
+            <wp:effectExtent l="0" t="0" r="0" b="0"/>
+            <wp:docPr id="7" name="Picture 7"/>
+            <wp:cNvGraphicFramePr>
+              <a:graphicFrameLocks xmlns:a="http://schemas.openxmlformats.org/drawingml/2006/main" noChangeAspect="1"/>
+            </wp:cNvGraphicFramePr>
+            <a:graphic xmlns:a="http://schemas.openxmlformats.org/drawingml/2006/main">
+              <a:graphicData uri="http://schemas.openxmlformats.org/drawingml/2006/picture">
+                <pic:pic xmlns:pic="http://schemas.openxmlformats.org/drawingml/2006/picture">
+                  <pic:nvPicPr>
+                    <pic:cNvPr id="0" name="Picture 1"/>
+                    <pic:cNvPicPr>
+                      <a:picLocks noChangeAspect="1" noChangeArrowheads="1"/>
+                    </pic:cNvPicPr>
+                  </pic:nvPicPr>
+                  <pic:blipFill>
+                    <a:blip r:embed="rId11">
+                      <a:lum bright="-18000"/>
+                      <a:extLst>
+                        <a:ext uri="{28A0092B-C50C-407E-A947-70E740481C1C}">
+                          <a14:useLocalDpi xmlns:a14="http://schemas.microsoft.com/office/drawing/2010/main" val="0"/>
+                        </a:ext>
+                      </a:extLst>
+                    </a:blip>
+                    <a:srcRect/>
+                    <a:stretch>
+                      <a:fillRect/>
+                    </a:stretch>
+                  </pic:blipFill>
+                  <pic:spPr bwMode="auto">
+                    <a:xfrm>
+                      <a:off x="0" y="0"/>
+                      <a:ext cx="2272665" cy="1908175"/>
+                    </a:xfrm>
+                    <a:prstGeom prst="rect">
+                      <a:avLst/>
+                    </a:prstGeom>
+                    <a:noFill/>
+                    <a:ln>
+                      <a:noFill/>
+                    </a:ln>
+                  </pic:spPr>
+                </pic:pic>
+              </a:graphicData>
+            </a:graphic>
+          </wp:inline>
+        </w:drawing>
+      </w:r>
+    </w:p>
+    <w:p>
+      <w:pPr>
+        <w:pStyle w:val="Heading4"/>
+      </w:pPr>
+      <w:r>
+        <w:t>Multi-Cast in Same Parent</w:t>
+      </w:r>
+    </w:p>
+    <w:p>
+      <w:r>
+        <w:t>Multiple commands can be bound to an event, even when they both are defined inside the same parent object:</w:t>
+      </w:r>
+    </w:p>
+    <w:p>
+      <w:pPr>
+        <w:pStyle w:val="Spacing"/>
+      </w:pPr>
+    </w:p>
+    <w:p>
+      <w:pPr>
+        <w:ind w:left="852"/>
+      </w:pPr>
+      <w:r>
+        <w:rPr>
+          <w:noProof/>
+        </w:rPr>
+        <w:drawing>
+          <wp:inline distT="0" distB="0" distL="0" distR="0" wp14:anchorId="609EC3D3" wp14:editId="45CB6DB0">
+            <wp:extent cx="1691640" cy="1691640"/>
+            <wp:effectExtent l="0" t="0" r="0" b="0"/>
+            <wp:docPr id="8" name="Picture 8"/>
+            <wp:cNvGraphicFramePr>
+              <a:graphicFrameLocks xmlns:a="http://schemas.openxmlformats.org/drawingml/2006/main" noChangeAspect="1"/>
+            </wp:cNvGraphicFramePr>
+            <a:graphic xmlns:a="http://schemas.openxmlformats.org/drawingml/2006/main">
+              <a:graphicData uri="http://schemas.openxmlformats.org/drawingml/2006/picture">
+                <pic:pic xmlns:pic="http://schemas.openxmlformats.org/drawingml/2006/picture">
+                  <pic:nvPicPr>
+                    <pic:cNvPr id="0" name="Picture 2"/>
+                    <pic:cNvPicPr>
+                      <a:picLocks noChangeAspect="1" noChangeArrowheads="1"/>
+                    </pic:cNvPicPr>
+                  </pic:nvPicPr>
+                  <pic:blipFill>
+                    <a:blip r:embed="rId12">
+                      <a:lum bright="-18000"/>
+                      <a:extLst>
+                        <a:ext uri="{28A0092B-C50C-407E-A947-70E740481C1C}">
+                          <a14:useLocalDpi xmlns:a14="http://schemas.microsoft.com/office/drawing/2010/main" val="0"/>
+                        </a:ext>
+                      </a:extLst>
+                    </a:blip>
+                    <a:srcRect/>
+                    <a:stretch>
+                      <a:fillRect/>
+                    </a:stretch>
+                  </pic:blipFill>
+                  <pic:spPr bwMode="auto">
+                    <a:xfrm>
+                      <a:off x="0" y="0"/>
+                      <a:ext cx="1691640" cy="1691640"/>
+                    </a:xfrm>
+                    <a:prstGeom prst="rect">
+                      <a:avLst/>
+                    </a:prstGeom>
+                    <a:noFill/>
+                    <a:ln>
+                      <a:noFill/>
+                    </a:ln>
+                  </pic:spPr>
+                </pic:pic>
+              </a:graphicData>
+            </a:graphic>
+          </wp:inline>
+        </w:drawing>
+      </w:r>
+    </w:p>
+    <w:p>
+      <w:pPr>
+        <w:pStyle w:val="Heading4"/>
+      </w:pPr>
+      <w:r>
+        <w:t>Event with Parameters</w:t>
+      </w:r>
+    </w:p>
+    <w:p>
+      <w:r>
+        <w:t>Events can have parameters. Here is an example of an event with a parameter.</w:t>
+      </w:r>
+    </w:p>
+    <w:p>
+      <w:pPr>
+        <w:pStyle w:val="Spacing"/>
+      </w:pPr>
+    </w:p>
+    <w:p>
+      <w:pPr>
+        <w:ind w:left="852"/>
+      </w:pPr>
+      <w:r>
+        <w:rPr>
+          <w:noProof/>
+        </w:rPr>
+        <w:drawing>
+          <wp:inline distT="0" distB="0" distL="0" distR="0" wp14:anchorId="283BD254" wp14:editId="1A00AEBE">
+            <wp:extent cx="835025" cy="1215390"/>
+            <wp:effectExtent l="0" t="0" r="0" b="0"/>
+            <wp:docPr id="9" name="Picture 9"/>
+            <wp:cNvGraphicFramePr>
+              <a:graphicFrameLocks xmlns:a="http://schemas.openxmlformats.org/drawingml/2006/main" noChangeAspect="1"/>
+            </wp:cNvGraphicFramePr>
+            <a:graphic xmlns:a="http://schemas.openxmlformats.org/drawingml/2006/main">
+              <a:graphicData uri="http://schemas.openxmlformats.org/drawingml/2006/picture">
+                <pic:pic xmlns:pic="http://schemas.openxmlformats.org/drawingml/2006/picture">
+                  <pic:nvPicPr>
+                    <pic:cNvPr id="0" name="Picture 3"/>
+                    <pic:cNvPicPr>
+                      <a:picLocks noChangeAspect="1" noChangeArrowheads="1"/>
+                    </pic:cNvPicPr>
+                  </pic:nvPicPr>
+                  <pic:blipFill>
+                    <a:blip r:embed="rId13">
+                      <a:lum bright="-18000"/>
+                      <a:extLst>
+                        <a:ext uri="{28A0092B-C50C-407E-A947-70E740481C1C}">
+                          <a14:useLocalDpi xmlns:a14="http://schemas.microsoft.com/office/drawing/2010/main" val="0"/>
+                        </a:ext>
+                      </a:extLst>
+                    </a:blip>
+                    <a:srcRect/>
+                    <a:stretch>
+                      <a:fillRect/>
+                    </a:stretch>
+                  </pic:blipFill>
+                  <pic:spPr bwMode="auto">
+                    <a:xfrm>
+                      <a:off x="0" y="0"/>
+                      <a:ext cx="835025" cy="1215390"/>
+                    </a:xfrm>
+                    <a:prstGeom prst="rect">
+                      <a:avLst/>
+                    </a:prstGeom>
+                    <a:noFill/>
+                    <a:ln>
+                      <a:noFill/>
+                    </a:ln>
+                  </pic:spPr>
+                </pic:pic>
+              </a:graphicData>
+            </a:graphic>
+          </wp:inline>
+        </w:drawing>
+      </w:r>
+    </w:p>
+    <w:p>
+      <w:pPr>
+        <w:pStyle w:val="Heading4"/>
+      </w:pPr>
+      <w:r>
+        <w:t>Event From Deeper Object</w:t>
+      </w:r>
+    </w:p>
+    <w:p>
+      <w:r>
+        <w:t>A child object is not the only object you can pick up events from. You can just as easily pick up events from a deeper object.</w:t>
+      </w:r>
+    </w:p>
+    <w:p>
+      <w:pPr>
+        <w:pStyle w:val="Spacing"/>
+      </w:pPr>
+    </w:p>
+    <w:p>
+      <w:pPr>
+        <w:ind w:left="852"/>
+      </w:pPr>
+      <w:r>
+        <w:rPr>
+          <w:noProof/>
+        </w:rPr>
+        <w:drawing>
+          <wp:inline distT="0" distB="0" distL="0" distR="0" wp14:anchorId="273C7AC7" wp14:editId="563EF045">
+            <wp:extent cx="1104900" cy="1353185"/>
+            <wp:effectExtent l="0" t="0" r="0" b="0"/>
+            <wp:docPr id="10" name="Picture 10"/>
+            <wp:cNvGraphicFramePr>
+              <a:graphicFrameLocks xmlns:a="http://schemas.openxmlformats.org/drawingml/2006/main" noChangeAspect="1"/>
+            </wp:cNvGraphicFramePr>
+            <a:graphic xmlns:a="http://schemas.openxmlformats.org/drawingml/2006/main">
+              <a:graphicData uri="http://schemas.openxmlformats.org/drawingml/2006/picture">
+                <pic:pic xmlns:pic="http://schemas.openxmlformats.org/drawingml/2006/picture">
+                  <pic:nvPicPr>
+                    <pic:cNvPr id="0" name="Picture 4"/>
+                    <pic:cNvPicPr>
+                      <a:picLocks noChangeAspect="1" noChangeArrowheads="1"/>
+                    </pic:cNvPicPr>
+                  </pic:nvPicPr>
+                  <pic:blipFill>
+                    <a:blip r:embed="rId14">
+                      <a:lum bright="-18000"/>
+                      <a:extLst>
+                        <a:ext uri="{28A0092B-C50C-407E-A947-70E740481C1C}">
+                          <a14:useLocalDpi xmlns:a14="http://schemas.microsoft.com/office/drawing/2010/main" val="0"/>
+                        </a:ext>
+                      </a:extLst>
+                    </a:blip>
+                    <a:srcRect/>
+                    <a:stretch>
+                      <a:fillRect/>
+                    </a:stretch>
+                  </pic:blipFill>
+                  <pic:spPr bwMode="auto">
+                    <a:xfrm>
+                      <a:off x="0" y="0"/>
+                      <a:ext cx="1104900" cy="1353185"/>
+                    </a:xfrm>
+                    <a:prstGeom prst="rect">
+                      <a:avLst/>
+                    </a:prstGeom>
+                    <a:noFill/>
+                    <a:ln>
+                      <a:noFill/>
+                    </a:ln>
+                  </pic:spPr>
+                </pic:pic>
+              </a:graphicData>
+            </a:graphic>
+          </wp:inline>
+        </w:drawing>
+      </w:r>
+    </w:p>
+    <w:p>
+      <w:pPr>
+        <w:pStyle w:val="Heading3"/>
+      </w:pPr>
+      <w:r>
+        <w:t>Explicit Implementation of Event Object</w:t>
+      </w:r>
+    </w:p>
+    <w:p>
+      <w:r>
+        <w:t>The concept of events is nothing more than a combination of constructs: an array of command references, a command interface and supporting the command interface, registering the command inside the array of command references and then calling all the commands in the array at specific times.</w:t>
+      </w:r>
+    </w:p>
+    <w:p>
+      <w:pPr>
+        <w:pStyle w:val="Spacing"/>
+      </w:pPr>
+    </w:p>
+    <w:p>
+      <w:r>
+        <w:t>Explicitly drawing out the event concept using constructs mentioned above, the picture would look like this:</w:t>
+      </w:r>
+    </w:p>
+    <w:p>
+      <w:pPr>
+        <w:pStyle w:val="Spacing"/>
+      </w:pPr>
+    </w:p>
+    <w:p>
+      <w:pPr>
+        <w:ind w:left="852"/>
+      </w:pPr>
+      <w:r>
+        <w:rPr>
+          <w:noProof/>
+        </w:rPr>
+        <w:drawing>
+          <wp:inline distT="0" distB="0" distL="0" distR="0" wp14:anchorId="737EFA02" wp14:editId="694A1B55">
+            <wp:extent cx="4117340" cy="5269865"/>
+            <wp:effectExtent l="0" t="0" r="0" b="0"/>
+            <wp:docPr id="11" name="Picture 11"/>
+            <wp:cNvGraphicFramePr>
+              <a:graphicFrameLocks xmlns:a="http://schemas.openxmlformats.org/drawingml/2006/main" noChangeAspect="1"/>
+            </wp:cNvGraphicFramePr>
+            <a:graphic xmlns:a="http://schemas.openxmlformats.org/drawingml/2006/main">
+              <a:graphicData uri="http://schemas.openxmlformats.org/drawingml/2006/picture">
+                <pic:pic xmlns:pic="http://schemas.openxmlformats.org/drawingml/2006/picture">
+                  <pic:nvPicPr>
+                    <pic:cNvPr id="0" name="Picture 1"/>
+                    <pic:cNvPicPr>
+                      <a:picLocks noChangeAspect="1" noChangeArrowheads="1"/>
+                    </pic:cNvPicPr>
+                  </pic:nvPicPr>
+                  <pic:blipFill>
+                    <a:blip r:embed="rId15">
+                      <a:lum bright="-18000"/>
+                      <a:extLst>
+                        <a:ext uri="{28A0092B-C50C-407E-A947-70E740481C1C}">
+                          <a14:useLocalDpi xmlns:a14="http://schemas.microsoft.com/office/drawing/2010/main" val="0"/>
+                        </a:ext>
+                      </a:extLst>
+                    </a:blip>
+                    <a:srcRect/>
+                    <a:stretch>
+                      <a:fillRect/>
+                    </a:stretch>
+                  </pic:blipFill>
+                  <pic:spPr bwMode="auto">
+                    <a:xfrm>
+                      <a:off x="0" y="0"/>
+                      <a:ext cx="4117340" cy="5269865"/>
+                    </a:xfrm>
+                    <a:prstGeom prst="rect">
+                      <a:avLst/>
+                    </a:prstGeom>
+                    <a:noFill/>
+                    <a:ln>
+                      <a:noFill/>
+                    </a:ln>
+                  </pic:spPr>
+                </pic:pic>
+              </a:graphicData>
+            </a:graphic>
+          </wp:inline>
+        </w:drawing>
+      </w:r>
+    </w:p>
+    <w:p>
+      <w:pPr>
+        <w:pStyle w:val="Spacing"/>
+      </w:pPr>
+    </w:p>
+    <w:p>
+      <w:r>
+        <w:t xml:space="preserve">That is the way </w:t>
+      </w:r>
+      <w:r>
+        <w:rPr>
+          <w:rStyle w:val="CodeChar"/>
+        </w:rPr>
+        <w:t xml:space="preserve">Event </w:t>
+      </w:r>
+      <w:r>
+        <w:t>objects are internally implemented.</w:t>
+      </w:r>
+    </w:p>
+    <w:p>
+      <w:pPr>
+        <w:pStyle w:val="Spacing"/>
+      </w:pPr>
+    </w:p>
+    <w:p>
+      <w:r>
+        <w:t xml:space="preserve">What you see is the registered event implementation (at the top), the collection of event </w:t>
+      </w:r>
+      <w:proofErr w:type="spellStart"/>
+      <w:r>
+        <w:t>recievers</w:t>
+      </w:r>
+      <w:proofErr w:type="spellEnd"/>
+      <w:r>
+        <w:t xml:space="preserve">, the event interface, the </w:t>
+      </w:r>
+      <w:r>
+        <w:rPr>
+          <w:rStyle w:val="CodeChar"/>
+        </w:rPr>
+        <w:t xml:space="preserve">Raise </w:t>
+      </w:r>
+      <w:r>
+        <w:t>command and its implementation that loops through the event receiver commands and calls each of them.</w:t>
+      </w:r>
+    </w:p>
+    <w:p>
+      <w:pPr>
+        <w:pStyle w:val="Spacing"/>
+      </w:pPr>
+    </w:p>
+    <w:p>
+      <w:r>
+        <w:t xml:space="preserve">Note that even though the concept is that parents can pick up messages from children, it is not the </w:t>
+      </w:r>
+      <w:r>
+        <w:rPr>
+          <w:i/>
+        </w:rPr>
+        <w:t xml:space="preserve">parents </w:t>
+      </w:r>
+      <w:r>
+        <w:t xml:space="preserve">that are registered, but the </w:t>
+      </w:r>
+      <w:r>
+        <w:rPr>
+          <w:i/>
+        </w:rPr>
+        <w:t xml:space="preserve">event procedures </w:t>
+      </w:r>
+      <w:r>
+        <w:t>that are registered.</w:t>
+      </w:r>
+    </w:p>
+    <w:p>
+      <w:pPr>
+        <w:pStyle w:val="Spacing"/>
+      </w:pPr>
+    </w:p>
+    <w:p>
+      <w:r>
+        <w:t xml:space="preserve">Even though the event concept is just a combination of other constructs, it is such an important concept, that the new computer language explicitly defines it as a </w:t>
+      </w:r>
+      <w:proofErr w:type="spellStart"/>
+      <w:r>
+        <w:t>sepate</w:t>
+      </w:r>
+      <w:proofErr w:type="spellEnd"/>
+      <w:r>
+        <w:t xml:space="preserve"> construct with its own notation.</w:t>
+      </w:r>
+    </w:p>
+    <w:p>
+      <w:pPr>
+        <w:pStyle w:val="Heading3"/>
+      </w:pPr>
+      <w:r>
+        <w:t>Explicit Interface of Event Object</w:t>
+      </w:r>
+    </w:p>
+    <w:p>
+      <w:r>
+        <w:t xml:space="preserve">The previous article showed how the implementation of an event object explicitly looks. The interface of an </w:t>
+      </w:r>
+      <w:r>
+        <w:rPr>
+          <w:rStyle w:val="CodeChar"/>
+        </w:rPr>
+        <w:t xml:space="preserve">Event </w:t>
+      </w:r>
+      <w:r>
+        <w:t>object, so the part that other objects interact with, looks as follows:</w:t>
+      </w:r>
+    </w:p>
+    <w:p>
+      <w:pPr>
+        <w:pStyle w:val="Spacing"/>
+      </w:pPr>
+    </w:p>
+    <w:p>
+      <w:pPr>
+        <w:ind w:left="852"/>
+      </w:pPr>
+      <w:r>
+        <w:rPr>
+          <w:noProof/>
+        </w:rPr>
+        <w:drawing>
+          <wp:inline distT="0" distB="0" distL="0" distR="0" wp14:anchorId="0A97676A" wp14:editId="6D670B9F">
+            <wp:extent cx="2177415" cy="2568575"/>
+            <wp:effectExtent l="0" t="0" r="0" b="0"/>
+            <wp:docPr id="12" name="Picture 12"/>
+            <wp:cNvGraphicFramePr>
+              <a:graphicFrameLocks xmlns:a="http://schemas.openxmlformats.org/drawingml/2006/main" noChangeAspect="1"/>
+            </wp:cNvGraphicFramePr>
+            <a:graphic xmlns:a="http://schemas.openxmlformats.org/drawingml/2006/main">
+              <a:graphicData uri="http://schemas.openxmlformats.org/drawingml/2006/picture">
+                <pic:pic xmlns:pic="http://schemas.openxmlformats.org/drawingml/2006/picture">
+                  <pic:nvPicPr>
+                    <pic:cNvPr id="0" name="Picture 1"/>
+                    <pic:cNvPicPr>
+                      <a:picLocks noChangeAspect="1" noChangeArrowheads="1"/>
+                    </pic:cNvPicPr>
+                  </pic:nvPicPr>
+                  <pic:blipFill>
+                    <a:blip r:embed="rId16">
+                      <a:lum bright="-18000"/>
+                      <a:extLst>
+                        <a:ext uri="{28A0092B-C50C-407E-A947-70E740481C1C}">
+                          <a14:useLocalDpi xmlns:a14="http://schemas.microsoft.com/office/drawing/2010/main" val="0"/>
+                        </a:ext>
+                      </a:extLst>
+                    </a:blip>
+                    <a:srcRect/>
+                    <a:stretch>
+                      <a:fillRect/>
+                    </a:stretch>
+                  </pic:blipFill>
+                  <pic:spPr bwMode="auto">
+                    <a:xfrm>
+                      <a:off x="0" y="0"/>
+                      <a:ext cx="2177415" cy="2568575"/>
+                    </a:xfrm>
+                    <a:prstGeom prst="rect">
+                      <a:avLst/>
+                    </a:prstGeom>
+                    <a:noFill/>
+                    <a:ln>
+                      <a:noFill/>
+                    </a:ln>
+                  </pic:spPr>
+                </pic:pic>
+              </a:graphicData>
+            </a:graphic>
+          </wp:inline>
+        </w:drawing>
+      </w:r>
+    </w:p>
+    <w:p>
+      <w:pPr>
+        <w:pStyle w:val="Spacing"/>
+      </w:pPr>
+    </w:p>
+    <w:p>
+      <w:r>
+        <w:t xml:space="preserve">The connectors at the top of the picture are the members that the event </w:t>
+      </w:r>
+      <w:r>
+        <w:rPr>
+          <w:i/>
+        </w:rPr>
+        <w:t xml:space="preserve">receiver </w:t>
+      </w:r>
+      <w:r>
+        <w:t xml:space="preserve">will interact with: it will </w:t>
+      </w:r>
+      <w:r>
+        <w:rPr>
+          <w:i/>
+        </w:rPr>
+        <w:t>register</w:t>
+      </w:r>
+      <w:r>
+        <w:t xml:space="preserve"> its command as a </w:t>
+      </w:r>
+      <w:r>
+        <w:rPr>
+          <w:rStyle w:val="CodeChar"/>
+        </w:rPr>
+        <w:t xml:space="preserve">Receiver </w:t>
+      </w:r>
+      <w:r>
+        <w:t xml:space="preserve">and it will </w:t>
+      </w:r>
+      <w:r>
+        <w:rPr>
+          <w:i/>
+        </w:rPr>
+        <w:t xml:space="preserve">implement </w:t>
+      </w:r>
+      <w:r>
+        <w:t xml:space="preserve">the command </w:t>
+      </w:r>
+      <w:r>
+        <w:rPr>
+          <w:rStyle w:val="CodeChar"/>
+        </w:rPr>
+        <w:t>Interface</w:t>
+      </w:r>
+      <w:r>
+        <w:t>.</w:t>
+      </w:r>
+    </w:p>
+    <w:p>
+      <w:pPr>
+        <w:pStyle w:val="Spacing"/>
+      </w:pPr>
+    </w:p>
+    <w:p>
+      <w:r>
+        <w:t xml:space="preserve">The connectors at the bottom of the picture are the members that the </w:t>
+      </w:r>
+      <w:r>
+        <w:t xml:space="preserve">event </w:t>
+      </w:r>
+      <w:r>
+        <w:rPr>
+          <w:i/>
+        </w:rPr>
+        <w:t xml:space="preserve">sender </w:t>
+      </w:r>
+      <w:r>
+        <w:t xml:space="preserve">will interact with: it will </w:t>
+      </w:r>
+      <w:r>
+        <w:rPr>
+          <w:i/>
+        </w:rPr>
+        <w:t>call</w:t>
+      </w:r>
+      <w:r>
+        <w:t xml:space="preserve"> the </w:t>
+      </w:r>
+      <w:r>
+        <w:rPr>
+          <w:rStyle w:val="CodeChar"/>
+        </w:rPr>
+        <w:t xml:space="preserve">Raise </w:t>
+      </w:r>
+      <w:r>
+        <w:t xml:space="preserve">command of the event and it will also define the </w:t>
+      </w:r>
+      <w:r>
+        <w:rPr>
+          <w:i/>
+        </w:rPr>
+        <w:t>data</w:t>
+      </w:r>
+      <w:r>
+        <w:t xml:space="preserve"> that will form the command </w:t>
+      </w:r>
+      <w:r>
+        <w:rPr>
+          <w:rStyle w:val="CodeChar"/>
+        </w:rPr>
+        <w:t xml:space="preserve">Interface </w:t>
+      </w:r>
+      <w:r>
+        <w:t>of the event.</w:t>
+      </w:r>
+      <w:bookmarkStart w:id="0" w:name="_GoBack"/>
+      <w:bookmarkEnd w:id="0"/>
+    </w:p>
+    <w:p>
+      <w:pPr>
+        <w:pStyle w:val="Heading3"/>
+      </w:pPr>
+      <w:r>
+        <w:t>Event Interface Reference</w:t>
+      </w:r>
+    </w:p>
+    <w:p>
+      <w:r>
+        <w:t xml:space="preserve">An event command will always implement an interface specified by the </w:t>
+      </w:r>
+      <w:r>
+        <w:rPr>
+          <w:rStyle w:val="CodeChar"/>
+        </w:rPr>
+        <w:t>Event</w:t>
+      </w:r>
+      <w:r>
+        <w:t xml:space="preserve"> object</w:t>
+      </w:r>
+      <w:r>
+        <w:t>. But if you want to express a command’s implementing the event interface without actually being tied to the event, it would look like this:</w:t>
+      </w:r>
+    </w:p>
+    <w:p>
+      <w:pPr>
+        <w:pStyle w:val="Spacing"/>
+      </w:pPr>
+    </w:p>
+    <w:p>
+      <w:pPr>
+        <w:ind w:left="852"/>
+      </w:pPr>
+      <w:r>
+        <w:rPr>
+          <w:noProof/>
+        </w:rPr>
+        <w:drawing>
+          <wp:inline distT="0" distB="0" distL="0" distR="0" wp14:anchorId="328E8144" wp14:editId="2001D603">
+            <wp:extent cx="1887220" cy="1152525"/>
+            <wp:effectExtent l="0" t="0" r="0" b="0"/>
+            <wp:docPr id="13" name="Picture 13"/>
+            <wp:cNvGraphicFramePr>
+              <a:graphicFrameLocks xmlns:a="http://schemas.openxmlformats.org/drawingml/2006/main" noChangeAspect="1"/>
+            </wp:cNvGraphicFramePr>
+            <a:graphic xmlns:a="http://schemas.openxmlformats.org/drawingml/2006/main">
+              <a:graphicData uri="http://schemas.openxmlformats.org/drawingml/2006/picture">
+                <pic:pic xmlns:pic="http://schemas.openxmlformats.org/drawingml/2006/picture">
+                  <pic:nvPicPr>
+                    <pic:cNvPr id="0" name="Picture 1"/>
+                    <pic:cNvPicPr>
+                      <a:picLocks noChangeAspect="1" noChangeArrowheads="1"/>
+                    </pic:cNvPicPr>
+                  </pic:nvPicPr>
+                  <pic:blipFill>
+                    <a:blip r:embed="rId17">
+                      <a:lum bright="-18000"/>
+                      <a:extLst>
+                        <a:ext uri="{28A0092B-C50C-407E-A947-70E740481C1C}">
+                          <a14:useLocalDpi xmlns:a14="http://schemas.microsoft.com/office/drawing/2010/main" val="0"/>
+                        </a:ext>
+                      </a:extLst>
+                    </a:blip>
+                    <a:srcRect/>
+                    <a:stretch>
+                      <a:fillRect/>
+                    </a:stretch>
+                  </pic:blipFill>
+                  <pic:spPr bwMode="auto">
+                    <a:xfrm>
+                      <a:off x="0" y="0"/>
+                      <a:ext cx="1887220" cy="1152525"/>
+                    </a:xfrm>
+                    <a:prstGeom prst="rect">
+                      <a:avLst/>
+                    </a:prstGeom>
+                    <a:noFill/>
+                    <a:ln>
+                      <a:noFill/>
+                    </a:ln>
+                  </pic:spPr>
+                </pic:pic>
+              </a:graphicData>
+            </a:graphic>
+          </wp:inline>
+        </w:drawing>
+      </w:r>
+    </w:p>
+    <w:p>
+      <w:pPr>
+        <w:pStyle w:val="Spacing"/>
+      </w:pPr>
+    </w:p>
+    <w:p>
+      <w:pPr>
+        <w:ind w:left="568"/>
+      </w:pPr>
+      <w:r>
+        <w:t>So the event connector is there and the command’s interface reference is tied to the event connector.</w:t>
+      </w:r>
+    </w:p>
+    <w:p>
+      <w:pPr>
+        <w:ind w:left="852"/>
+      </w:pPr>
     </w:p>
     <w:sectPr>
       <w:pgSz w:w="12240" w:h="15840"/>
@@ -1152,16 +2167,17 @@
     <w:next w:val="Normal"/>
     <w:link w:val="Heading3Char"/>
     <w:qFormat/>
-    <w:rsid w:val="00E270C8"/>
+    <w:rsid w:val="0010793E"/>
     <w:pPr>
       <w:keepNext/>
-      <w:spacing w:before="180" w:after="120"/>
+      <w:spacing w:before="240" w:after="120"/>
       <w:outlineLvl w:val="2"/>
     </w:pPr>
     <w:rPr>
       <w:rFonts w:cs="Arial"/>
       <w:b/>
       <w:bCs/>
+      <w:sz w:val="22"/>
     </w:rPr>
   </w:style>
   <w:style w:type="paragraph" w:styleId="Heading4">
@@ -1169,23 +2185,30 @@
     <w:basedOn w:val="Normal"/>
     <w:next w:val="Normal"/>
     <w:qFormat/>
-    <w:rsid w:val="00B54CD6"/>
+    <w:rsid w:val="00F070DB"/>
     <w:pPr>
       <w:keepNext/>
-      <w:spacing w:before="120" w:after="120"/>
+      <w:spacing w:before="240" w:after="120"/>
       <w:outlineLvl w:val="3"/>
     </w:pPr>
     <w:rPr>
       <w:bCs/>
       <w:i/>
+      <w:sz w:val="22"/>
       <w:szCs w:val="28"/>
     </w:rPr>
   </w:style>
   <w:style w:type="character" w:default="1" w:styleId="DefaultParagraphFont">
     <w:name w:val="Default Paragraph Font"/>
+    <w:uiPriority w:val="1"/>
+    <w:semiHidden/>
+    <w:unhideWhenUsed/>
   </w:style>
   <w:style w:type="table" w:default="1" w:styleId="TableNormal">
     <w:name w:val="Normal Table"/>
+    <w:uiPriority w:val="99"/>
+    <w:semiHidden/>
+    <w:unhideWhenUsed/>
     <w:tblPr>
       <w:tblInd w:w="0" w:type="dxa"/>
       <w:tblCellMar>
@@ -1198,6 +2221,9 @@
   </w:style>
   <w:style w:type="numbering" w:default="1" w:styleId="NoList">
     <w:name w:val="No List"/>
+    <w:uiPriority w:val="99"/>
+    <w:semiHidden/>
+    <w:unhideWhenUsed/>
   </w:style>
   <w:style w:type="character" w:customStyle="1" w:styleId="Style6pt">
     <w:name w:val="Style 6 pt"/>
@@ -1614,13 +2640,13 @@
   <w:style w:type="character" w:customStyle="1" w:styleId="Heading3Char">
     <w:name w:val="Heading 3 Char"/>
     <w:link w:val="Heading3"/>
-    <w:rsid w:val="00633385"/>
+    <w:rsid w:val="0010793E"/>
     <w:rPr>
       <w:rFonts w:ascii="Tahoma" w:hAnsi="Tahoma" w:cs="Arial"/>
       <w:b/>
       <w:bCs/>
+      <w:sz w:val="22"/>
       <w:szCs w:val="26"/>
-      <w:lang w:val="en-US" w:eastAsia="en-US" w:bidi="ar-SA"/>
     </w:rPr>
   </w:style>
 </w:styles>

</xml_diff>

<commit_message>
Circle Language Spec: Events: Put content of last 3 small articles in the main article Events Main Concepts.
</commit_message>
<xml_diff>
--- a/1.1. Circle Language Spec/12. Events/03. Events Main Concepts.docx
+++ b/1.1. Circle Language Spec/12. Events/03. Events Main Concepts.docx
@@ -1378,8 +1378,6 @@
       <w:r>
         <w:t>of the event.</w:t>
       </w:r>
-      <w:bookmarkStart w:id="0" w:name="_GoBack"/>
-      <w:bookmarkEnd w:id="0"/>
     </w:p>
     <w:p>
       <w:pPr>
@@ -1481,6 +1479,1694 @@
       </w:pPr>
       <w:r>
         <w:t>So the event connector is there and the command’s interface reference is tied to the event connector.</w:t>
+      </w:r>
+    </w:p>
+    <w:p>
+      <w:pPr>
+        <w:pStyle w:val="Heading3"/>
+      </w:pPr>
+      <w:r>
+        <w:t>Interaction Events</w:t>
+      </w:r>
+    </w:p>
+    <w:p>
+      <w:r>
+        <w:t xml:space="preserve">Apart to system events, the next most commonly used group of events may very well be the </w:t>
+      </w:r>
+      <w:r>
+        <w:rPr>
+          <w:i/>
+        </w:rPr>
+        <w:t>interaction events</w:t>
+      </w:r>
+      <w:r>
+        <w:t>.</w:t>
+      </w:r>
+    </w:p>
+    <w:p>
+      <w:pPr>
+        <w:pStyle w:val="Spacing"/>
+      </w:pPr>
+    </w:p>
+    <w:p>
+      <w:r>
+        <w:t>Interaction events are events that occur when a user for instance clicks a button, or double clicks or presses a keyboard key.</w:t>
+      </w:r>
+    </w:p>
+    <w:p>
+      <w:pPr>
+        <w:pStyle w:val="Spacing"/>
+      </w:pPr>
+    </w:p>
+    <w:p>
+      <w:r>
+        <w:t xml:space="preserve">This type of event is more of a </w:t>
+      </w:r>
+      <w:r>
+        <w:rPr>
+          <w:i/>
+        </w:rPr>
+        <w:t xml:space="preserve">controls concept </w:t>
+      </w:r>
+      <w:r>
+        <w:t>than a coding concept, but they are mentioned here anyway, because they are such a common use of events</w:t>
+      </w:r>
+    </w:p>
+    <w:p>
+      <w:pPr>
+        <w:pStyle w:val="Spacing"/>
+      </w:pPr>
+    </w:p>
+    <w:p>
+      <w:r>
+        <w:t>Below you will find a simplified overview of the most common interaction events.</w:t>
+      </w:r>
+    </w:p>
+    <w:p>
+      <w:pPr>
+        <w:pStyle w:val="Spacing"/>
+      </w:pPr>
+    </w:p>
+    <w:p/>
+    <w:tbl>
+      <w:tblPr>
+        <w:tblW w:w="0" w:type="auto"/>
+        <w:tblInd w:w="853" w:type="dxa"/>
+        <w:tblCellMar>
+          <w:left w:w="0" w:type="dxa"/>
+          <w:right w:w="0" w:type="dxa"/>
+        </w:tblCellMar>
+        <w:tblLook w:val="00A0" w:firstRow="1" w:lastRow="0" w:firstColumn="1" w:lastColumn="0" w:noHBand="0" w:noVBand="0"/>
+      </w:tblPr>
+      <w:tblGrid>
+        <w:gridCol w:w="2199"/>
+        <w:gridCol w:w="2178"/>
+        <w:gridCol w:w="1620"/>
+      </w:tblGrid>
+      <w:tr>
+        <w:tc>
+          <w:tcPr>
+            <w:tcW w:w="2199" w:type="dxa"/>
+            <w:shd w:val="clear" w:color="auto" w:fill="auto"/>
+          </w:tcPr>
+          <w:p>
+            <w:pPr>
+              <w:ind w:left="0"/>
+              <w:jc w:val="center"/>
+            </w:pPr>
+            <w:r>
+              <w:rPr>
+                <w:noProof/>
+              </w:rPr>
+              <w:drawing>
+                <wp:inline distT="0" distB="0" distL="0" distR="0" wp14:anchorId="4AB7012D" wp14:editId="69B4F2C9">
+                  <wp:extent cx="1089025" cy="998855"/>
+                  <wp:effectExtent l="0" t="0" r="0" b="0"/>
+                  <wp:docPr id="14" name="Picture 14"/>
+                  <wp:cNvGraphicFramePr>
+                    <a:graphicFrameLocks xmlns:a="http://schemas.openxmlformats.org/drawingml/2006/main" noChangeAspect="1"/>
+                  </wp:cNvGraphicFramePr>
+                  <a:graphic xmlns:a="http://schemas.openxmlformats.org/drawingml/2006/main">
+                    <a:graphicData uri="http://schemas.openxmlformats.org/drawingml/2006/picture">
+                      <pic:pic xmlns:pic="http://schemas.openxmlformats.org/drawingml/2006/picture">
+                        <pic:nvPicPr>
+                          <pic:cNvPr id="0" name="Picture 1"/>
+                          <pic:cNvPicPr>
+                            <a:picLocks noChangeAspect="1" noChangeArrowheads="1"/>
+                          </pic:cNvPicPr>
+                        </pic:nvPicPr>
+                        <pic:blipFill>
+                          <a:blip r:embed="rId18" cstate="print">
+                            <a:lum bright="-18000"/>
+                            <a:extLst>
+                              <a:ext uri="{28A0092B-C50C-407E-A947-70E740481C1C}">
+                                <a14:useLocalDpi xmlns:a14="http://schemas.microsoft.com/office/drawing/2010/main" val="0"/>
+                              </a:ext>
+                            </a:extLst>
+                          </a:blip>
+                          <a:srcRect/>
+                          <a:stretch>
+                            <a:fillRect/>
+                          </a:stretch>
+                        </pic:blipFill>
+                        <pic:spPr bwMode="auto">
+                          <a:xfrm>
+                            <a:off x="0" y="0"/>
+                            <a:ext cx="1089025" cy="998855"/>
+                          </a:xfrm>
+                          <a:prstGeom prst="rect">
+                            <a:avLst/>
+                          </a:prstGeom>
+                          <a:noFill/>
+                          <a:ln>
+                            <a:noFill/>
+                          </a:ln>
+                        </pic:spPr>
+                      </pic:pic>
+                    </a:graphicData>
+                  </a:graphic>
+                </wp:inline>
+              </w:drawing>
+            </w:r>
+          </w:p>
+        </w:tc>
+        <w:tc>
+          <w:tcPr>
+            <w:tcW w:w="2178" w:type="dxa"/>
+            <w:shd w:val="clear" w:color="auto" w:fill="auto"/>
+          </w:tcPr>
+          <w:p>
+            <w:pPr>
+              <w:ind w:left="0"/>
+              <w:jc w:val="center"/>
+            </w:pPr>
+            <w:r>
+              <w:rPr>
+                <w:noProof/>
+              </w:rPr>
+              <w:drawing>
+                <wp:inline distT="0" distB="0" distL="0" distR="0" wp14:anchorId="5DD3083F" wp14:editId="03F04310">
+                  <wp:extent cx="1194435" cy="925195"/>
+                  <wp:effectExtent l="0" t="0" r="0" b="0"/>
+                  <wp:docPr id="15" name="Picture 15"/>
+                  <wp:cNvGraphicFramePr>
+                    <a:graphicFrameLocks xmlns:a="http://schemas.openxmlformats.org/drawingml/2006/main" noChangeAspect="1"/>
+                  </wp:cNvGraphicFramePr>
+                  <a:graphic xmlns:a="http://schemas.openxmlformats.org/drawingml/2006/main">
+                    <a:graphicData uri="http://schemas.openxmlformats.org/drawingml/2006/picture">
+                      <pic:pic xmlns:pic="http://schemas.openxmlformats.org/drawingml/2006/picture">
+                        <pic:nvPicPr>
+                          <pic:cNvPr id="0" name="Picture 2"/>
+                          <pic:cNvPicPr>
+                            <a:picLocks noChangeAspect="1" noChangeArrowheads="1"/>
+                          </pic:cNvPicPr>
+                        </pic:nvPicPr>
+                        <pic:blipFill>
+                          <a:blip r:embed="rId19" cstate="print">
+                            <a:lum bright="-18000"/>
+                            <a:extLst>
+                              <a:ext uri="{28A0092B-C50C-407E-A947-70E740481C1C}">
+                                <a14:useLocalDpi xmlns:a14="http://schemas.microsoft.com/office/drawing/2010/main" val="0"/>
+                              </a:ext>
+                            </a:extLst>
+                          </a:blip>
+                          <a:srcRect/>
+                          <a:stretch>
+                            <a:fillRect/>
+                          </a:stretch>
+                        </pic:blipFill>
+                        <pic:spPr bwMode="auto">
+                          <a:xfrm>
+                            <a:off x="0" y="0"/>
+                            <a:ext cx="1194435" cy="925195"/>
+                          </a:xfrm>
+                          <a:prstGeom prst="rect">
+                            <a:avLst/>
+                          </a:prstGeom>
+                          <a:noFill/>
+                          <a:ln>
+                            <a:noFill/>
+                          </a:ln>
+                        </pic:spPr>
+                      </pic:pic>
+                    </a:graphicData>
+                  </a:graphic>
+                </wp:inline>
+              </w:drawing>
+            </w:r>
+          </w:p>
+        </w:tc>
+        <w:tc>
+          <w:tcPr>
+            <w:tcW w:w="1620" w:type="dxa"/>
+            <w:shd w:val="clear" w:color="auto" w:fill="auto"/>
+          </w:tcPr>
+          <w:p>
+            <w:pPr>
+              <w:ind w:left="0"/>
+              <w:jc w:val="both"/>
+            </w:pPr>
+          </w:p>
+        </w:tc>
+      </w:tr>
+      <w:tr>
+        <w:tc>
+          <w:tcPr>
+            <w:tcW w:w="2199" w:type="dxa"/>
+            <w:shd w:val="clear" w:color="auto" w:fill="auto"/>
+          </w:tcPr>
+          <w:p>
+            <w:pPr>
+              <w:ind w:left="0"/>
+              <w:jc w:val="center"/>
+            </w:pPr>
+          </w:p>
+        </w:tc>
+        <w:tc>
+          <w:tcPr>
+            <w:tcW w:w="2178" w:type="dxa"/>
+            <w:shd w:val="clear" w:color="auto" w:fill="auto"/>
+          </w:tcPr>
+          <w:p>
+            <w:pPr>
+              <w:ind w:left="0"/>
+              <w:jc w:val="center"/>
+            </w:pPr>
+          </w:p>
+        </w:tc>
+        <w:tc>
+          <w:tcPr>
+            <w:tcW w:w="1620" w:type="dxa"/>
+            <w:shd w:val="clear" w:color="auto" w:fill="auto"/>
+          </w:tcPr>
+          <w:p>
+            <w:pPr>
+              <w:ind w:left="0"/>
+              <w:jc w:val="both"/>
+            </w:pPr>
+          </w:p>
+        </w:tc>
+      </w:tr>
+      <w:tr>
+        <w:tc>
+          <w:tcPr>
+            <w:tcW w:w="2199" w:type="dxa"/>
+            <w:shd w:val="clear" w:color="auto" w:fill="auto"/>
+          </w:tcPr>
+          <w:p>
+            <w:pPr>
+              <w:ind w:left="0"/>
+              <w:jc w:val="center"/>
+            </w:pPr>
+            <w:r>
+              <w:rPr>
+                <w:noProof/>
+              </w:rPr>
+              <w:drawing>
+                <wp:inline distT="0" distB="0" distL="0" distR="0" wp14:anchorId="33497F0D" wp14:editId="259BDF14">
+                  <wp:extent cx="1178560" cy="956945"/>
+                  <wp:effectExtent l="0" t="0" r="0" b="0"/>
+                  <wp:docPr id="16" name="Picture 16"/>
+                  <wp:cNvGraphicFramePr>
+                    <a:graphicFrameLocks xmlns:a="http://schemas.openxmlformats.org/drawingml/2006/main" noChangeAspect="1"/>
+                  </wp:cNvGraphicFramePr>
+                  <a:graphic xmlns:a="http://schemas.openxmlformats.org/drawingml/2006/main">
+                    <a:graphicData uri="http://schemas.openxmlformats.org/drawingml/2006/picture">
+                      <pic:pic xmlns:pic="http://schemas.openxmlformats.org/drawingml/2006/picture">
+                        <pic:nvPicPr>
+                          <pic:cNvPr id="0" name="Picture 3"/>
+                          <pic:cNvPicPr>
+                            <a:picLocks noChangeAspect="1" noChangeArrowheads="1"/>
+                          </pic:cNvPicPr>
+                        </pic:nvPicPr>
+                        <pic:blipFill>
+                          <a:blip r:embed="rId20" cstate="print">
+                            <a:lum bright="-18000"/>
+                            <a:extLst>
+                              <a:ext uri="{28A0092B-C50C-407E-A947-70E740481C1C}">
+                                <a14:useLocalDpi xmlns:a14="http://schemas.microsoft.com/office/drawing/2010/main" val="0"/>
+                              </a:ext>
+                            </a:extLst>
+                          </a:blip>
+                          <a:srcRect/>
+                          <a:stretch>
+                            <a:fillRect/>
+                          </a:stretch>
+                        </pic:blipFill>
+                        <pic:spPr bwMode="auto">
+                          <a:xfrm>
+                            <a:off x="0" y="0"/>
+                            <a:ext cx="1178560" cy="956945"/>
+                          </a:xfrm>
+                          <a:prstGeom prst="rect">
+                            <a:avLst/>
+                          </a:prstGeom>
+                          <a:noFill/>
+                          <a:ln>
+                            <a:noFill/>
+                          </a:ln>
+                        </pic:spPr>
+                      </pic:pic>
+                    </a:graphicData>
+                  </a:graphic>
+                </wp:inline>
+              </w:drawing>
+            </w:r>
+          </w:p>
+        </w:tc>
+        <w:tc>
+          <w:tcPr>
+            <w:tcW w:w="2178" w:type="dxa"/>
+            <w:shd w:val="clear" w:color="auto" w:fill="auto"/>
+          </w:tcPr>
+          <w:p>
+            <w:pPr>
+              <w:ind w:left="0"/>
+              <w:jc w:val="center"/>
+            </w:pPr>
+            <w:r>
+              <w:rPr>
+                <w:noProof/>
+              </w:rPr>
+              <w:drawing>
+                <wp:inline distT="0" distB="0" distL="0" distR="0" wp14:anchorId="67C9D56F" wp14:editId="450DF4FE">
+                  <wp:extent cx="1094105" cy="967105"/>
+                  <wp:effectExtent l="0" t="0" r="0" b="0"/>
+                  <wp:docPr id="17" name="Picture 17"/>
+                  <wp:cNvGraphicFramePr>
+                    <a:graphicFrameLocks xmlns:a="http://schemas.openxmlformats.org/drawingml/2006/main" noChangeAspect="1"/>
+                  </wp:cNvGraphicFramePr>
+                  <a:graphic xmlns:a="http://schemas.openxmlformats.org/drawingml/2006/main">
+                    <a:graphicData uri="http://schemas.openxmlformats.org/drawingml/2006/picture">
+                      <pic:pic xmlns:pic="http://schemas.openxmlformats.org/drawingml/2006/picture">
+                        <pic:nvPicPr>
+                          <pic:cNvPr id="0" name="Picture 4"/>
+                          <pic:cNvPicPr>
+                            <a:picLocks noChangeAspect="1" noChangeArrowheads="1"/>
+                          </pic:cNvPicPr>
+                        </pic:nvPicPr>
+                        <pic:blipFill>
+                          <a:blip r:embed="rId21" cstate="print">
+                            <a:lum bright="-18000"/>
+                            <a:extLst>
+                              <a:ext uri="{28A0092B-C50C-407E-A947-70E740481C1C}">
+                                <a14:useLocalDpi xmlns:a14="http://schemas.microsoft.com/office/drawing/2010/main" val="0"/>
+                              </a:ext>
+                            </a:extLst>
+                          </a:blip>
+                          <a:srcRect/>
+                          <a:stretch>
+                            <a:fillRect/>
+                          </a:stretch>
+                        </pic:blipFill>
+                        <pic:spPr bwMode="auto">
+                          <a:xfrm>
+                            <a:off x="0" y="0"/>
+                            <a:ext cx="1094105" cy="967105"/>
+                          </a:xfrm>
+                          <a:prstGeom prst="rect">
+                            <a:avLst/>
+                          </a:prstGeom>
+                          <a:noFill/>
+                          <a:ln>
+                            <a:noFill/>
+                          </a:ln>
+                        </pic:spPr>
+                      </pic:pic>
+                    </a:graphicData>
+                  </a:graphic>
+                </wp:inline>
+              </w:drawing>
+            </w:r>
+          </w:p>
+        </w:tc>
+        <w:tc>
+          <w:tcPr>
+            <w:tcW w:w="1620" w:type="dxa"/>
+            <w:shd w:val="clear" w:color="auto" w:fill="auto"/>
+          </w:tcPr>
+          <w:p>
+            <w:pPr>
+              <w:ind w:left="0"/>
+              <w:jc w:val="center"/>
+            </w:pPr>
+            <w:r>
+              <w:rPr>
+                <w:noProof/>
+              </w:rPr>
+              <w:drawing>
+                <wp:inline distT="0" distB="0" distL="0" distR="0" wp14:anchorId="437C7CCE" wp14:editId="19CCBE15">
+                  <wp:extent cx="988695" cy="930275"/>
+                  <wp:effectExtent l="0" t="0" r="0" b="0"/>
+                  <wp:docPr id="18" name="Picture 18"/>
+                  <wp:cNvGraphicFramePr>
+                    <a:graphicFrameLocks xmlns:a="http://schemas.openxmlformats.org/drawingml/2006/main" noChangeAspect="1"/>
+                  </wp:cNvGraphicFramePr>
+                  <a:graphic xmlns:a="http://schemas.openxmlformats.org/drawingml/2006/main">
+                    <a:graphicData uri="http://schemas.openxmlformats.org/drawingml/2006/picture">
+                      <pic:pic xmlns:pic="http://schemas.openxmlformats.org/drawingml/2006/picture">
+                        <pic:nvPicPr>
+                          <pic:cNvPr id="0" name="Picture 5"/>
+                          <pic:cNvPicPr>
+                            <a:picLocks noChangeAspect="1" noChangeArrowheads="1"/>
+                          </pic:cNvPicPr>
+                        </pic:nvPicPr>
+                        <pic:blipFill>
+                          <a:blip r:embed="rId22" cstate="print">
+                            <a:lum bright="-18000"/>
+                            <a:extLst>
+                              <a:ext uri="{28A0092B-C50C-407E-A947-70E740481C1C}">
+                                <a14:useLocalDpi xmlns:a14="http://schemas.microsoft.com/office/drawing/2010/main" val="0"/>
+                              </a:ext>
+                            </a:extLst>
+                          </a:blip>
+                          <a:srcRect/>
+                          <a:stretch>
+                            <a:fillRect/>
+                          </a:stretch>
+                        </pic:blipFill>
+                        <pic:spPr bwMode="auto">
+                          <a:xfrm>
+                            <a:off x="0" y="0"/>
+                            <a:ext cx="988695" cy="930275"/>
+                          </a:xfrm>
+                          <a:prstGeom prst="rect">
+                            <a:avLst/>
+                          </a:prstGeom>
+                          <a:noFill/>
+                          <a:ln>
+                            <a:noFill/>
+                          </a:ln>
+                        </pic:spPr>
+                      </pic:pic>
+                    </a:graphicData>
+                  </a:graphic>
+                </wp:inline>
+              </w:drawing>
+            </w:r>
+          </w:p>
+        </w:tc>
+      </w:tr>
+      <w:tr>
+        <w:tc>
+          <w:tcPr>
+            <w:tcW w:w="2199" w:type="dxa"/>
+            <w:shd w:val="clear" w:color="auto" w:fill="auto"/>
+          </w:tcPr>
+          <w:p>
+            <w:pPr>
+              <w:ind w:left="0"/>
+              <w:jc w:val="center"/>
+            </w:pPr>
+          </w:p>
+        </w:tc>
+        <w:tc>
+          <w:tcPr>
+            <w:tcW w:w="2178" w:type="dxa"/>
+            <w:shd w:val="clear" w:color="auto" w:fill="auto"/>
+          </w:tcPr>
+          <w:p>
+            <w:pPr>
+              <w:ind w:left="0"/>
+              <w:jc w:val="center"/>
+            </w:pPr>
+          </w:p>
+        </w:tc>
+        <w:tc>
+          <w:tcPr>
+            <w:tcW w:w="1620" w:type="dxa"/>
+            <w:shd w:val="clear" w:color="auto" w:fill="auto"/>
+          </w:tcPr>
+          <w:p>
+            <w:pPr>
+              <w:ind w:left="0"/>
+              <w:jc w:val="center"/>
+            </w:pPr>
+          </w:p>
+        </w:tc>
+      </w:tr>
+      <w:tr>
+        <w:tc>
+          <w:tcPr>
+            <w:tcW w:w="2199" w:type="dxa"/>
+            <w:shd w:val="clear" w:color="auto" w:fill="auto"/>
+          </w:tcPr>
+          <w:p>
+            <w:pPr>
+              <w:ind w:left="0"/>
+              <w:jc w:val="center"/>
+            </w:pPr>
+            <w:r>
+              <w:rPr>
+                <w:noProof/>
+              </w:rPr>
+              <w:drawing>
+                <wp:inline distT="0" distB="0" distL="0" distR="0" wp14:anchorId="5EA4FDE6" wp14:editId="7AAD4B53">
+                  <wp:extent cx="1136650" cy="1019810"/>
+                  <wp:effectExtent l="0" t="0" r="0" b="0"/>
+                  <wp:docPr id="19" name="Picture 19"/>
+                  <wp:cNvGraphicFramePr>
+                    <a:graphicFrameLocks xmlns:a="http://schemas.openxmlformats.org/drawingml/2006/main" noChangeAspect="1"/>
+                  </wp:cNvGraphicFramePr>
+                  <a:graphic xmlns:a="http://schemas.openxmlformats.org/drawingml/2006/main">
+                    <a:graphicData uri="http://schemas.openxmlformats.org/drawingml/2006/picture">
+                      <pic:pic xmlns:pic="http://schemas.openxmlformats.org/drawingml/2006/picture">
+                        <pic:nvPicPr>
+                          <pic:cNvPr id="0" name="Picture 6"/>
+                          <pic:cNvPicPr>
+                            <a:picLocks noChangeAspect="1" noChangeArrowheads="1"/>
+                          </pic:cNvPicPr>
+                        </pic:nvPicPr>
+                        <pic:blipFill>
+                          <a:blip r:embed="rId23" cstate="print">
+                            <a:lum bright="-18000"/>
+                            <a:extLst>
+                              <a:ext uri="{28A0092B-C50C-407E-A947-70E740481C1C}">
+                                <a14:useLocalDpi xmlns:a14="http://schemas.microsoft.com/office/drawing/2010/main" val="0"/>
+                              </a:ext>
+                            </a:extLst>
+                          </a:blip>
+                          <a:srcRect/>
+                          <a:stretch>
+                            <a:fillRect/>
+                          </a:stretch>
+                        </pic:blipFill>
+                        <pic:spPr bwMode="auto">
+                          <a:xfrm>
+                            <a:off x="0" y="0"/>
+                            <a:ext cx="1136650" cy="1019810"/>
+                          </a:xfrm>
+                          <a:prstGeom prst="rect">
+                            <a:avLst/>
+                          </a:prstGeom>
+                          <a:noFill/>
+                          <a:ln>
+                            <a:noFill/>
+                          </a:ln>
+                        </pic:spPr>
+                      </pic:pic>
+                    </a:graphicData>
+                  </a:graphic>
+                </wp:inline>
+              </w:drawing>
+            </w:r>
+          </w:p>
+        </w:tc>
+        <w:tc>
+          <w:tcPr>
+            <w:tcW w:w="2178" w:type="dxa"/>
+            <w:shd w:val="clear" w:color="auto" w:fill="auto"/>
+          </w:tcPr>
+          <w:p>
+            <w:pPr>
+              <w:ind w:left="0"/>
+              <w:jc w:val="center"/>
+            </w:pPr>
+            <w:r>
+              <w:rPr>
+                <w:noProof/>
+              </w:rPr>
+              <w:drawing>
+                <wp:inline distT="0" distB="0" distL="0" distR="0" wp14:anchorId="652FA922" wp14:editId="70787276">
+                  <wp:extent cx="972820" cy="1014730"/>
+                  <wp:effectExtent l="0" t="0" r="0" b="0"/>
+                  <wp:docPr id="20" name="Picture 20"/>
+                  <wp:cNvGraphicFramePr>
+                    <a:graphicFrameLocks xmlns:a="http://schemas.openxmlformats.org/drawingml/2006/main" noChangeAspect="1"/>
+                  </wp:cNvGraphicFramePr>
+                  <a:graphic xmlns:a="http://schemas.openxmlformats.org/drawingml/2006/main">
+                    <a:graphicData uri="http://schemas.openxmlformats.org/drawingml/2006/picture">
+                      <pic:pic xmlns:pic="http://schemas.openxmlformats.org/drawingml/2006/picture">
+                        <pic:nvPicPr>
+                          <pic:cNvPr id="0" name="Picture 7"/>
+                          <pic:cNvPicPr>
+                            <a:picLocks noChangeAspect="1" noChangeArrowheads="1"/>
+                          </pic:cNvPicPr>
+                        </pic:nvPicPr>
+                        <pic:blipFill>
+                          <a:blip r:embed="rId24">
+                            <a:lum bright="-18000"/>
+                            <a:extLst>
+                              <a:ext uri="{28A0092B-C50C-407E-A947-70E740481C1C}">
+                                <a14:useLocalDpi xmlns:a14="http://schemas.microsoft.com/office/drawing/2010/main" val="0"/>
+                              </a:ext>
+                            </a:extLst>
+                          </a:blip>
+                          <a:srcRect/>
+                          <a:stretch>
+                            <a:fillRect/>
+                          </a:stretch>
+                        </pic:blipFill>
+                        <pic:spPr bwMode="auto">
+                          <a:xfrm>
+                            <a:off x="0" y="0"/>
+                            <a:ext cx="972820" cy="1014730"/>
+                          </a:xfrm>
+                          <a:prstGeom prst="rect">
+                            <a:avLst/>
+                          </a:prstGeom>
+                          <a:noFill/>
+                          <a:ln>
+                            <a:noFill/>
+                          </a:ln>
+                        </pic:spPr>
+                      </pic:pic>
+                    </a:graphicData>
+                  </a:graphic>
+                </wp:inline>
+              </w:drawing>
+            </w:r>
+          </w:p>
+        </w:tc>
+        <w:tc>
+          <w:tcPr>
+            <w:tcW w:w="1620" w:type="dxa"/>
+            <w:shd w:val="clear" w:color="auto" w:fill="auto"/>
+          </w:tcPr>
+          <w:p>
+            <w:pPr>
+              <w:ind w:left="0"/>
+              <w:jc w:val="both"/>
+            </w:pPr>
+          </w:p>
+        </w:tc>
+      </w:tr>
+    </w:tbl>
+    <w:p>
+      <w:pPr>
+        <w:pStyle w:val="Spacing"/>
+      </w:pPr>
+    </w:p>
+    <w:p>
+      <w:pPr>
+        <w:pStyle w:val="Heading3"/>
+      </w:pPr>
+      <w:r>
+        <w:t>Black Boxed Events</w:t>
+      </w:r>
+    </w:p>
+    <w:p>
+      <w:r>
+        <w:t xml:space="preserve">Details about black boxes are covered in the chapter </w:t>
+      </w:r>
+      <w:r>
+        <w:rPr>
+          <w:i/>
+        </w:rPr>
+        <w:t>Black Box</w:t>
+      </w:r>
+      <w:r>
+        <w:rPr>
+          <w:i/>
+        </w:rPr>
+        <w:t>es</w:t>
+      </w:r>
+      <w:r>
+        <w:t>.</w:t>
+      </w:r>
+    </w:p>
+    <w:p>
+      <w:pPr>
+        <w:pStyle w:val="Spacing"/>
+      </w:pPr>
+    </w:p>
+    <w:p>
+      <w:r>
+        <w:t>However, two situations are explicitly denoted here:</w:t>
+      </w:r>
+    </w:p>
+    <w:p>
+      <w:pPr>
+        <w:pStyle w:val="Spacing"/>
+      </w:pPr>
+    </w:p>
+    <w:p>
+      <w:pPr>
+        <w:ind w:left="852"/>
+      </w:pPr>
+      <w:r>
+        <w:t xml:space="preserve">- Making events </w:t>
+      </w:r>
+      <w:r>
+        <w:rPr>
+          <w:rStyle w:val="CodeChar"/>
+        </w:rPr>
+        <w:t>Private</w:t>
+      </w:r>
+    </w:p>
+    <w:p>
+      <w:pPr>
+        <w:ind w:left="852"/>
+      </w:pPr>
+      <w:r>
+        <w:t xml:space="preserve">- Accessing the </w:t>
+      </w:r>
+      <w:r>
+        <w:rPr>
+          <w:rStyle w:val="CodeChar"/>
+        </w:rPr>
+        <w:t xml:space="preserve">Privates </w:t>
+      </w:r>
+      <w:r>
+        <w:t>of an event parameter</w:t>
+      </w:r>
+    </w:p>
+    <w:p>
+      <w:pPr>
+        <w:pStyle w:val="Spacing"/>
+      </w:pPr>
+    </w:p>
+    <w:p>
+      <w:r>
+        <w:t xml:space="preserve">Just like any other member of an object, events can also be made </w:t>
+      </w:r>
+      <w:r>
+        <w:rPr>
+          <w:rStyle w:val="CodeChar"/>
+        </w:rPr>
+        <w:t>Private</w:t>
+      </w:r>
+      <w:r>
+        <w:t xml:space="preserve">. In that case only </w:t>
+      </w:r>
+      <w:r>
+        <w:rPr>
+          <w:rStyle w:val="CodeChar"/>
+        </w:rPr>
+        <w:t xml:space="preserve">Friend </w:t>
+      </w:r>
+      <w:r>
+        <w:t xml:space="preserve">objects can pick up this event. Below you will find the involved notations. Details are not covered. More information about black boxing can be found in the </w:t>
+      </w:r>
+      <w:r>
+        <w:rPr>
+          <w:i/>
+        </w:rPr>
+        <w:t xml:space="preserve">Black Boxing </w:t>
+      </w:r>
+      <w:r>
+        <w:t>chapter.</w:t>
+      </w:r>
+    </w:p>
+    <w:p/>
+    <w:tbl>
+      <w:tblPr>
+        <w:tblW w:w="0" w:type="auto"/>
+        <w:tblInd w:w="609" w:type="dxa"/>
+        <w:tblCellMar>
+          <w:top w:w="85" w:type="dxa"/>
+          <w:left w:w="0" w:type="dxa"/>
+          <w:bottom w:w="85" w:type="dxa"/>
+          <w:right w:w="0" w:type="dxa"/>
+        </w:tblCellMar>
+        <w:tblLook w:val="00A0" w:firstRow="1" w:lastRow="0" w:firstColumn="1" w:lastColumn="0" w:noHBand="0" w:noVBand="0"/>
+      </w:tblPr>
+      <w:tblGrid>
+        <w:gridCol w:w="2023"/>
+        <w:gridCol w:w="2105"/>
+        <w:gridCol w:w="1899"/>
+      </w:tblGrid>
+      <w:tr>
+        <w:tc>
+          <w:tcPr>
+            <w:tcW w:w="2023" w:type="dxa"/>
+            <w:shd w:val="clear" w:color="auto" w:fill="auto"/>
+            <w:vAlign w:val="center"/>
+          </w:tcPr>
+          <w:p>
+            <w:pPr>
+              <w:pStyle w:val="Code"/>
+              <w:ind w:left="0"/>
+              <w:jc w:val="center"/>
+            </w:pPr>
+            <w:r>
+              <w:t>Public Event</w:t>
+            </w:r>
+            <w:r>
+              <w:br/>
+              <w:t>Connector</w:t>
+            </w:r>
+          </w:p>
+        </w:tc>
+        <w:tc>
+          <w:tcPr>
+            <w:tcW w:w="2105" w:type="dxa"/>
+            <w:shd w:val="clear" w:color="auto" w:fill="auto"/>
+            <w:vAlign w:val="center"/>
+          </w:tcPr>
+          <w:p>
+            <w:pPr>
+              <w:pStyle w:val="Code"/>
+              <w:ind w:left="0"/>
+              <w:jc w:val="center"/>
+            </w:pPr>
+            <w:r>
+              <w:t>Friend Event</w:t>
+            </w:r>
+            <w:r>
+              <w:br/>
+              <w:t>Connector</w:t>
+            </w:r>
+          </w:p>
+        </w:tc>
+        <w:tc>
+          <w:tcPr>
+            <w:tcW w:w="1899" w:type="dxa"/>
+            <w:shd w:val="clear" w:color="auto" w:fill="auto"/>
+          </w:tcPr>
+          <w:p>
+            <w:pPr>
+              <w:pStyle w:val="Code"/>
+              <w:ind w:left="0"/>
+              <w:jc w:val="center"/>
+            </w:pPr>
+            <w:r>
+              <w:t>Private Event</w:t>
+            </w:r>
+            <w:r>
+              <w:br/>
+              <w:t>Connector</w:t>
+            </w:r>
+          </w:p>
+        </w:tc>
+      </w:tr>
+      <w:tr>
+        <w:tc>
+          <w:tcPr>
+            <w:tcW w:w="2023" w:type="dxa"/>
+            <w:shd w:val="clear" w:color="auto" w:fill="auto"/>
+            <w:vAlign w:val="center"/>
+          </w:tcPr>
+          <w:p>
+            <w:pPr>
+              <w:pStyle w:val="Code"/>
+              <w:ind w:left="0"/>
+              <w:jc w:val="center"/>
+            </w:pPr>
+            <w:r>
+              <w:rPr>
+                <w:noProof/>
+              </w:rPr>
+              <w:drawing>
+                <wp:inline distT="0" distB="0" distL="0" distR="0" wp14:anchorId="576E86C3" wp14:editId="4634D882">
+                  <wp:extent cx="1120775" cy="967105"/>
+                  <wp:effectExtent l="0" t="0" r="0" b="0"/>
+                  <wp:docPr id="21" name="Picture 21"/>
+                  <wp:cNvGraphicFramePr>
+                    <a:graphicFrameLocks xmlns:a="http://schemas.openxmlformats.org/drawingml/2006/main" noChangeAspect="1"/>
+                  </wp:cNvGraphicFramePr>
+                  <a:graphic xmlns:a="http://schemas.openxmlformats.org/drawingml/2006/main">
+                    <a:graphicData uri="http://schemas.openxmlformats.org/drawingml/2006/picture">
+                      <pic:pic xmlns:pic="http://schemas.openxmlformats.org/drawingml/2006/picture">
+                        <pic:nvPicPr>
+                          <pic:cNvPr id="0" name="Picture 1"/>
+                          <pic:cNvPicPr>
+                            <a:picLocks noChangeAspect="1" noChangeArrowheads="1"/>
+                          </pic:cNvPicPr>
+                        </pic:nvPicPr>
+                        <pic:blipFill>
+                          <a:blip r:embed="rId25">
+                            <a:lum bright="-18000"/>
+                            <a:extLst>
+                              <a:ext uri="{28A0092B-C50C-407E-A947-70E740481C1C}">
+                                <a14:useLocalDpi xmlns:a14="http://schemas.microsoft.com/office/drawing/2010/main" val="0"/>
+                              </a:ext>
+                            </a:extLst>
+                          </a:blip>
+                          <a:srcRect/>
+                          <a:stretch>
+                            <a:fillRect/>
+                          </a:stretch>
+                        </pic:blipFill>
+                        <pic:spPr bwMode="auto">
+                          <a:xfrm>
+                            <a:off x="0" y="0"/>
+                            <a:ext cx="1120775" cy="967105"/>
+                          </a:xfrm>
+                          <a:prstGeom prst="rect">
+                            <a:avLst/>
+                          </a:prstGeom>
+                          <a:noFill/>
+                          <a:ln>
+                            <a:noFill/>
+                          </a:ln>
+                        </pic:spPr>
+                      </pic:pic>
+                    </a:graphicData>
+                  </a:graphic>
+                </wp:inline>
+              </w:drawing>
+            </w:r>
+          </w:p>
+        </w:tc>
+        <w:tc>
+          <w:tcPr>
+            <w:tcW w:w="2105" w:type="dxa"/>
+            <w:shd w:val="clear" w:color="auto" w:fill="auto"/>
+            <w:vAlign w:val="center"/>
+          </w:tcPr>
+          <w:p>
+            <w:pPr>
+              <w:pStyle w:val="Code"/>
+              <w:ind w:left="0"/>
+              <w:jc w:val="center"/>
+            </w:pPr>
+            <w:r>
+              <w:rPr>
+                <w:noProof/>
+              </w:rPr>
+              <w:drawing>
+                <wp:inline distT="0" distB="0" distL="0" distR="0" wp14:anchorId="7462BBC1" wp14:editId="0AC9D4BA">
+                  <wp:extent cx="1057275" cy="993775"/>
+                  <wp:effectExtent l="0" t="0" r="0" b="0"/>
+                  <wp:docPr id="22" name="Picture 22"/>
+                  <wp:cNvGraphicFramePr>
+                    <a:graphicFrameLocks xmlns:a="http://schemas.openxmlformats.org/drawingml/2006/main" noChangeAspect="1"/>
+                  </wp:cNvGraphicFramePr>
+                  <a:graphic xmlns:a="http://schemas.openxmlformats.org/drawingml/2006/main">
+                    <a:graphicData uri="http://schemas.openxmlformats.org/drawingml/2006/picture">
+                      <pic:pic xmlns:pic="http://schemas.openxmlformats.org/drawingml/2006/picture">
+                        <pic:nvPicPr>
+                          <pic:cNvPr id="0" name="Picture 2"/>
+                          <pic:cNvPicPr>
+                            <a:picLocks noChangeAspect="1" noChangeArrowheads="1"/>
+                          </pic:cNvPicPr>
+                        </pic:nvPicPr>
+                        <pic:blipFill>
+                          <a:blip r:embed="rId26">
+                            <a:lum bright="-18000"/>
+                            <a:extLst>
+                              <a:ext uri="{28A0092B-C50C-407E-A947-70E740481C1C}">
+                                <a14:useLocalDpi xmlns:a14="http://schemas.microsoft.com/office/drawing/2010/main" val="0"/>
+                              </a:ext>
+                            </a:extLst>
+                          </a:blip>
+                          <a:srcRect/>
+                          <a:stretch>
+                            <a:fillRect/>
+                          </a:stretch>
+                        </pic:blipFill>
+                        <pic:spPr bwMode="auto">
+                          <a:xfrm>
+                            <a:off x="0" y="0"/>
+                            <a:ext cx="1057275" cy="993775"/>
+                          </a:xfrm>
+                          <a:prstGeom prst="rect">
+                            <a:avLst/>
+                          </a:prstGeom>
+                          <a:noFill/>
+                          <a:ln>
+                            <a:noFill/>
+                          </a:ln>
+                        </pic:spPr>
+                      </pic:pic>
+                    </a:graphicData>
+                  </a:graphic>
+                </wp:inline>
+              </w:drawing>
+            </w:r>
+          </w:p>
+        </w:tc>
+        <w:tc>
+          <w:tcPr>
+            <w:tcW w:w="1899" w:type="dxa"/>
+            <w:shd w:val="clear" w:color="auto" w:fill="auto"/>
+          </w:tcPr>
+          <w:p>
+            <w:pPr>
+              <w:pStyle w:val="Code"/>
+              <w:ind w:left="0"/>
+              <w:jc w:val="center"/>
+            </w:pPr>
+            <w:r>
+              <w:rPr>
+                <w:noProof/>
+              </w:rPr>
+              <w:drawing>
+                <wp:inline distT="0" distB="0" distL="0" distR="0" wp14:anchorId="7BF28F8D" wp14:editId="237A05F7">
+                  <wp:extent cx="977900" cy="1041400"/>
+                  <wp:effectExtent l="0" t="0" r="0" b="0"/>
+                  <wp:docPr id="23" name="Picture 23"/>
+                  <wp:cNvGraphicFramePr>
+                    <a:graphicFrameLocks xmlns:a="http://schemas.openxmlformats.org/drawingml/2006/main" noChangeAspect="1"/>
+                  </wp:cNvGraphicFramePr>
+                  <a:graphic xmlns:a="http://schemas.openxmlformats.org/drawingml/2006/main">
+                    <a:graphicData uri="http://schemas.openxmlformats.org/drawingml/2006/picture">
+                      <pic:pic xmlns:pic="http://schemas.openxmlformats.org/drawingml/2006/picture">
+                        <pic:nvPicPr>
+                          <pic:cNvPr id="0" name="Picture 3"/>
+                          <pic:cNvPicPr>
+                            <a:picLocks noChangeAspect="1" noChangeArrowheads="1"/>
+                          </pic:cNvPicPr>
+                        </pic:nvPicPr>
+                        <pic:blipFill>
+                          <a:blip r:embed="rId27">
+                            <a:lum bright="-18000"/>
+                            <a:extLst>
+                              <a:ext uri="{28A0092B-C50C-407E-A947-70E740481C1C}">
+                                <a14:useLocalDpi xmlns:a14="http://schemas.microsoft.com/office/drawing/2010/main" val="0"/>
+                              </a:ext>
+                            </a:extLst>
+                          </a:blip>
+                          <a:srcRect/>
+                          <a:stretch>
+                            <a:fillRect/>
+                          </a:stretch>
+                        </pic:blipFill>
+                        <pic:spPr bwMode="auto">
+                          <a:xfrm>
+                            <a:off x="0" y="0"/>
+                            <a:ext cx="977900" cy="1041400"/>
+                          </a:xfrm>
+                          <a:prstGeom prst="rect">
+                            <a:avLst/>
+                          </a:prstGeom>
+                          <a:noFill/>
+                          <a:ln>
+                            <a:noFill/>
+                          </a:ln>
+                        </pic:spPr>
+                      </pic:pic>
+                    </a:graphicData>
+                  </a:graphic>
+                </wp:inline>
+              </w:drawing>
+            </w:r>
+          </w:p>
+        </w:tc>
+      </w:tr>
+      <w:tr>
+        <w:tc>
+          <w:tcPr>
+            <w:tcW w:w="2023" w:type="dxa"/>
+            <w:shd w:val="clear" w:color="auto" w:fill="auto"/>
+            <w:vAlign w:val="center"/>
+          </w:tcPr>
+          <w:p>
+            <w:pPr>
+              <w:pStyle w:val="Spacing"/>
+              <w:jc w:val="both"/>
+            </w:pPr>
+          </w:p>
+        </w:tc>
+        <w:tc>
+          <w:tcPr>
+            <w:tcW w:w="2105" w:type="dxa"/>
+            <w:shd w:val="clear" w:color="auto" w:fill="auto"/>
+            <w:vAlign w:val="center"/>
+          </w:tcPr>
+          <w:p>
+            <w:pPr>
+              <w:pStyle w:val="Spacing"/>
+              <w:jc w:val="both"/>
+            </w:pPr>
+          </w:p>
+        </w:tc>
+        <w:tc>
+          <w:tcPr>
+            <w:tcW w:w="1899" w:type="dxa"/>
+            <w:shd w:val="clear" w:color="auto" w:fill="auto"/>
+          </w:tcPr>
+          <w:p>
+            <w:pPr>
+              <w:pStyle w:val="Spacing"/>
+              <w:jc w:val="both"/>
+            </w:pPr>
+          </w:p>
+        </w:tc>
+      </w:tr>
+      <w:tr>
+        <w:tc>
+          <w:tcPr>
+            <w:tcW w:w="2023" w:type="dxa"/>
+            <w:shd w:val="clear" w:color="auto" w:fill="auto"/>
+            <w:vAlign w:val="center"/>
+          </w:tcPr>
+          <w:p>
+            <w:pPr>
+              <w:pStyle w:val="Code"/>
+              <w:ind w:left="0"/>
+              <w:jc w:val="center"/>
+            </w:pPr>
+            <w:r>
+              <w:t>Public Event</w:t>
+            </w:r>
+            <w:r>
+              <w:br/>
+              <w:t>Connection</w:t>
+            </w:r>
+          </w:p>
+        </w:tc>
+        <w:tc>
+          <w:tcPr>
+            <w:tcW w:w="2105" w:type="dxa"/>
+            <w:shd w:val="clear" w:color="auto" w:fill="auto"/>
+            <w:vAlign w:val="center"/>
+          </w:tcPr>
+          <w:p>
+            <w:pPr>
+              <w:pStyle w:val="Code"/>
+              <w:ind w:left="0"/>
+              <w:jc w:val="center"/>
+            </w:pPr>
+            <w:r>
+              <w:t>Friend Event</w:t>
+            </w:r>
+            <w:r>
+              <w:br/>
+              <w:t>Connection</w:t>
+            </w:r>
+          </w:p>
+        </w:tc>
+        <w:tc>
+          <w:tcPr>
+            <w:tcW w:w="1899" w:type="dxa"/>
+            <w:shd w:val="clear" w:color="auto" w:fill="auto"/>
+          </w:tcPr>
+          <w:p>
+            <w:pPr>
+              <w:pStyle w:val="Code"/>
+              <w:ind w:left="0"/>
+              <w:jc w:val="center"/>
+            </w:pPr>
+          </w:p>
+        </w:tc>
+      </w:tr>
+      <w:tr>
+        <w:tc>
+          <w:tcPr>
+            <w:tcW w:w="2023" w:type="dxa"/>
+            <w:shd w:val="clear" w:color="auto" w:fill="auto"/>
+            <w:vAlign w:val="center"/>
+          </w:tcPr>
+          <w:p>
+            <w:pPr>
+              <w:pStyle w:val="Code"/>
+              <w:ind w:left="0"/>
+              <w:jc w:val="center"/>
+            </w:pPr>
+            <w:r>
+              <w:rPr>
+                <w:noProof/>
+              </w:rPr>
+              <w:drawing>
+                <wp:inline distT="0" distB="0" distL="0" distR="0" wp14:anchorId="1B43A462" wp14:editId="0D05FA4D">
+                  <wp:extent cx="1089025" cy="962025"/>
+                  <wp:effectExtent l="0" t="0" r="0" b="0"/>
+                  <wp:docPr id="24" name="Picture 24"/>
+                  <wp:cNvGraphicFramePr>
+                    <a:graphicFrameLocks xmlns:a="http://schemas.openxmlformats.org/drawingml/2006/main" noChangeAspect="1"/>
+                  </wp:cNvGraphicFramePr>
+                  <a:graphic xmlns:a="http://schemas.openxmlformats.org/drawingml/2006/main">
+                    <a:graphicData uri="http://schemas.openxmlformats.org/drawingml/2006/picture">
+                      <pic:pic xmlns:pic="http://schemas.openxmlformats.org/drawingml/2006/picture">
+                        <pic:nvPicPr>
+                          <pic:cNvPr id="0" name="Picture 4"/>
+                          <pic:cNvPicPr>
+                            <a:picLocks noChangeAspect="1" noChangeArrowheads="1"/>
+                          </pic:cNvPicPr>
+                        </pic:nvPicPr>
+                        <pic:blipFill>
+                          <a:blip r:embed="rId28">
+                            <a:lum bright="-18000"/>
+                            <a:extLst>
+                              <a:ext uri="{28A0092B-C50C-407E-A947-70E740481C1C}">
+                                <a14:useLocalDpi xmlns:a14="http://schemas.microsoft.com/office/drawing/2010/main" val="0"/>
+                              </a:ext>
+                            </a:extLst>
+                          </a:blip>
+                          <a:srcRect/>
+                          <a:stretch>
+                            <a:fillRect/>
+                          </a:stretch>
+                        </pic:blipFill>
+                        <pic:spPr bwMode="auto">
+                          <a:xfrm>
+                            <a:off x="0" y="0"/>
+                            <a:ext cx="1089025" cy="962025"/>
+                          </a:xfrm>
+                          <a:prstGeom prst="rect">
+                            <a:avLst/>
+                          </a:prstGeom>
+                          <a:noFill/>
+                          <a:ln>
+                            <a:noFill/>
+                          </a:ln>
+                        </pic:spPr>
+                      </pic:pic>
+                    </a:graphicData>
+                  </a:graphic>
+                </wp:inline>
+              </w:drawing>
+            </w:r>
+          </w:p>
+        </w:tc>
+        <w:tc>
+          <w:tcPr>
+            <w:tcW w:w="2105" w:type="dxa"/>
+            <w:shd w:val="clear" w:color="auto" w:fill="auto"/>
+            <w:vAlign w:val="center"/>
+          </w:tcPr>
+          <w:p>
+            <w:pPr>
+              <w:pStyle w:val="Code"/>
+              <w:ind w:left="0"/>
+              <w:jc w:val="center"/>
+            </w:pPr>
+            <w:r>
+              <w:rPr>
+                <w:noProof/>
+              </w:rPr>
+              <w:drawing>
+                <wp:inline distT="0" distB="0" distL="0" distR="0" wp14:anchorId="39602661" wp14:editId="38AD18E0">
+                  <wp:extent cx="1104900" cy="935355"/>
+                  <wp:effectExtent l="0" t="0" r="0" b="0"/>
+                  <wp:docPr id="25" name="Picture 25"/>
+                  <wp:cNvGraphicFramePr>
+                    <a:graphicFrameLocks xmlns:a="http://schemas.openxmlformats.org/drawingml/2006/main" noChangeAspect="1"/>
+                  </wp:cNvGraphicFramePr>
+                  <a:graphic xmlns:a="http://schemas.openxmlformats.org/drawingml/2006/main">
+                    <a:graphicData uri="http://schemas.openxmlformats.org/drawingml/2006/picture">
+                      <pic:pic xmlns:pic="http://schemas.openxmlformats.org/drawingml/2006/picture">
+                        <pic:nvPicPr>
+                          <pic:cNvPr id="0" name="Picture 5"/>
+                          <pic:cNvPicPr>
+                            <a:picLocks noChangeAspect="1" noChangeArrowheads="1"/>
+                          </pic:cNvPicPr>
+                        </pic:nvPicPr>
+                        <pic:blipFill>
+                          <a:blip r:embed="rId29">
+                            <a:lum bright="-18000"/>
+                            <a:extLst>
+                              <a:ext uri="{28A0092B-C50C-407E-A947-70E740481C1C}">
+                                <a14:useLocalDpi xmlns:a14="http://schemas.microsoft.com/office/drawing/2010/main" val="0"/>
+                              </a:ext>
+                            </a:extLst>
+                          </a:blip>
+                          <a:srcRect/>
+                          <a:stretch>
+                            <a:fillRect/>
+                          </a:stretch>
+                        </pic:blipFill>
+                        <pic:spPr bwMode="auto">
+                          <a:xfrm>
+                            <a:off x="0" y="0"/>
+                            <a:ext cx="1104900" cy="935355"/>
+                          </a:xfrm>
+                          <a:prstGeom prst="rect">
+                            <a:avLst/>
+                          </a:prstGeom>
+                          <a:noFill/>
+                          <a:ln>
+                            <a:noFill/>
+                          </a:ln>
+                        </pic:spPr>
+                      </pic:pic>
+                    </a:graphicData>
+                  </a:graphic>
+                </wp:inline>
+              </w:drawing>
+            </w:r>
+          </w:p>
+        </w:tc>
+        <w:tc>
+          <w:tcPr>
+            <w:tcW w:w="1899" w:type="dxa"/>
+            <w:shd w:val="clear" w:color="auto" w:fill="auto"/>
+            <w:vAlign w:val="center"/>
+          </w:tcPr>
+          <w:p>
+            <w:pPr>
+              <w:pStyle w:val="Code"/>
+              <w:ind w:left="0"/>
+              <w:jc w:val="center"/>
+            </w:pPr>
+            <w:r>
+              <w:t>–</w:t>
+            </w:r>
+          </w:p>
+        </w:tc>
+      </w:tr>
+    </w:tbl>
+    <w:p>
+      <w:pPr>
+        <w:pStyle w:val="Spacing"/>
+      </w:pPr>
+    </w:p>
+    <w:p>
+      <w:r>
+        <w:t xml:space="preserve">There are two reasons why the </w:t>
+      </w:r>
+      <w:r>
+        <w:rPr>
+          <w:rStyle w:val="CodeChar"/>
+        </w:rPr>
+        <w:t>Public</w:t>
+      </w:r>
+      <w:r>
+        <w:t xml:space="preserve"> event connector does not get an access mark: </w:t>
+      </w:r>
+      <w:r>
+        <w:rPr>
+          <w:rStyle w:val="CodeChar"/>
+        </w:rPr>
+        <w:t>Public</w:t>
+      </w:r>
+      <w:r>
+        <w:t xml:space="preserve"> is sort of the default, and the event connection is outward so it does not need an access symbol. The others do need an access mark, because it is the only way to express the access modification.</w:t>
+      </w:r>
+    </w:p>
+    <w:p>
+      <w:pPr>
+        <w:pStyle w:val="Spacing"/>
+      </w:pPr>
+    </w:p>
+    <w:p>
+      <w:r>
+        <w:t xml:space="preserve">The second black boxing situation to be explicitly mentioned is accessing the </w:t>
+      </w:r>
+      <w:r>
+        <w:rPr>
+          <w:rStyle w:val="CodeChar"/>
+        </w:rPr>
+        <w:t xml:space="preserve">Privates </w:t>
+      </w:r>
+      <w:r>
+        <w:t xml:space="preserve">of an event parameter. By default you only get to access the </w:t>
+      </w:r>
+      <w:r>
+        <w:rPr>
+          <w:rStyle w:val="CodeChar"/>
+        </w:rPr>
+        <w:t>Public</w:t>
+      </w:r>
+      <w:r>
+        <w:t xml:space="preserve"> members of an event parameter. This is what makes it the black box principle.</w:t>
+      </w:r>
+    </w:p>
+    <w:p>
+      <w:pPr>
+        <w:pStyle w:val="Spacing"/>
+      </w:pPr>
+    </w:p>
+    <w:p>
+      <w:pPr>
+        <w:ind w:left="852"/>
+      </w:pPr>
+      <w:r>
+        <w:rPr>
+          <w:noProof/>
+        </w:rPr>
+        <w:drawing>
+          <wp:inline distT="0" distB="0" distL="0" distR="0" wp14:anchorId="63A027B5" wp14:editId="12203EE5">
+            <wp:extent cx="1532890" cy="1289685"/>
+            <wp:effectExtent l="0" t="0" r="0" b="0"/>
+            <wp:docPr id="26" name="Picture 26"/>
+            <wp:cNvGraphicFramePr>
+              <a:graphicFrameLocks xmlns:a="http://schemas.openxmlformats.org/drawingml/2006/main" noChangeAspect="1"/>
+            </wp:cNvGraphicFramePr>
+            <a:graphic xmlns:a="http://schemas.openxmlformats.org/drawingml/2006/main">
+              <a:graphicData uri="http://schemas.openxmlformats.org/drawingml/2006/picture">
+                <pic:pic xmlns:pic="http://schemas.openxmlformats.org/drawingml/2006/picture">
+                  <pic:nvPicPr>
+                    <pic:cNvPr id="0" name="Picture 6"/>
+                    <pic:cNvPicPr>
+                      <a:picLocks noChangeAspect="1" noChangeArrowheads="1"/>
+                    </pic:cNvPicPr>
+                  </pic:nvPicPr>
+                  <pic:blipFill>
+                    <a:blip r:embed="rId30">
+                      <a:lum bright="-18000"/>
+                      <a:extLst>
+                        <a:ext uri="{28A0092B-C50C-407E-A947-70E740481C1C}">
+                          <a14:useLocalDpi xmlns:a14="http://schemas.microsoft.com/office/drawing/2010/main" val="0"/>
+                        </a:ext>
+                      </a:extLst>
+                    </a:blip>
+                    <a:srcRect/>
+                    <a:stretch>
+                      <a:fillRect/>
+                    </a:stretch>
+                  </pic:blipFill>
+                  <pic:spPr bwMode="auto">
+                    <a:xfrm>
+                      <a:off x="0" y="0"/>
+                      <a:ext cx="1532890" cy="1289685"/>
+                    </a:xfrm>
+                    <a:prstGeom prst="rect">
+                      <a:avLst/>
+                    </a:prstGeom>
+                    <a:noFill/>
+                    <a:ln>
+                      <a:noFill/>
+                    </a:ln>
+                  </pic:spPr>
+                </pic:pic>
+              </a:graphicData>
+            </a:graphic>
+          </wp:inline>
+        </w:drawing>
+      </w:r>
+    </w:p>
+    <w:p>
+      <w:pPr>
+        <w:pStyle w:val="Spacing"/>
+      </w:pPr>
+    </w:p>
+    <w:p>
+      <w:r>
+        <w:t xml:space="preserve">To be able to access the Private members of the event parameter, the event procedure must be declared </w:t>
+      </w:r>
+      <w:r>
+        <w:rPr>
+          <w:rStyle w:val="CodeChar"/>
+        </w:rPr>
+        <w:t xml:space="preserve">Friend </w:t>
+      </w:r>
+      <w:r>
+        <w:t>of the event parameter.</w:t>
+      </w:r>
+    </w:p>
+    <w:p>
+      <w:pPr>
+        <w:pStyle w:val="Spacing"/>
+      </w:pPr>
+    </w:p>
+    <w:p>
+      <w:pPr>
+        <w:ind w:left="852"/>
+      </w:pPr>
+      <w:r>
+        <w:rPr>
+          <w:noProof/>
+        </w:rPr>
+        <w:drawing>
+          <wp:inline distT="0" distB="0" distL="0" distR="0" wp14:anchorId="7A199F7E" wp14:editId="4408AFD7">
+            <wp:extent cx="1543685" cy="1294765"/>
+            <wp:effectExtent l="0" t="0" r="0" b="0"/>
+            <wp:docPr id="27" name="Picture 27"/>
+            <wp:cNvGraphicFramePr>
+              <a:graphicFrameLocks xmlns:a="http://schemas.openxmlformats.org/drawingml/2006/main" noChangeAspect="1"/>
+            </wp:cNvGraphicFramePr>
+            <a:graphic xmlns:a="http://schemas.openxmlformats.org/drawingml/2006/main">
+              <a:graphicData uri="http://schemas.openxmlformats.org/drawingml/2006/picture">
+                <pic:pic xmlns:pic="http://schemas.openxmlformats.org/drawingml/2006/picture">
+                  <pic:nvPicPr>
+                    <pic:cNvPr id="0" name="Picture 7"/>
+                    <pic:cNvPicPr>
+                      <a:picLocks noChangeAspect="1" noChangeArrowheads="1"/>
+                    </pic:cNvPicPr>
+                  </pic:nvPicPr>
+                  <pic:blipFill>
+                    <a:blip r:embed="rId31">
+                      <a:lum bright="-18000"/>
+                      <a:extLst>
+                        <a:ext uri="{28A0092B-C50C-407E-A947-70E740481C1C}">
+                          <a14:useLocalDpi xmlns:a14="http://schemas.microsoft.com/office/drawing/2010/main" val="0"/>
+                        </a:ext>
+                      </a:extLst>
+                    </a:blip>
+                    <a:srcRect/>
+                    <a:stretch>
+                      <a:fillRect/>
+                    </a:stretch>
+                  </pic:blipFill>
+                  <pic:spPr bwMode="auto">
+                    <a:xfrm>
+                      <a:off x="0" y="0"/>
+                      <a:ext cx="1543685" cy="1294765"/>
+                    </a:xfrm>
+                    <a:prstGeom prst="rect">
+                      <a:avLst/>
+                    </a:prstGeom>
+                    <a:noFill/>
+                    <a:ln>
+                      <a:noFill/>
+                    </a:ln>
+                  </pic:spPr>
+                </pic:pic>
+              </a:graphicData>
+            </a:graphic>
+          </wp:inline>
+        </w:drawing>
+      </w:r>
+    </w:p>
+    <w:p>
+      <w:pPr>
+        <w:pStyle w:val="Spacing"/>
+      </w:pPr>
+    </w:p>
+    <w:p>
+      <w:pPr>
+        <w:ind w:left="568"/>
+      </w:pPr>
+      <w:r>
+        <w:t xml:space="preserve">Then the event procedure can access the </w:t>
+      </w:r>
+      <w:r>
+        <w:rPr>
+          <w:rStyle w:val="CodeChar"/>
+        </w:rPr>
+        <w:t xml:space="preserve">Private </w:t>
+      </w:r>
+      <w:r>
+        <w:t>members of the event parameter:</w:t>
+      </w:r>
+    </w:p>
+    <w:p>
+      <w:pPr>
+        <w:pStyle w:val="Spacing"/>
+      </w:pPr>
+    </w:p>
+    <w:p>
+      <w:pPr>
+        <w:ind w:left="852"/>
+      </w:pPr>
+      <w:r>
+        <w:rPr>
+          <w:noProof/>
+        </w:rPr>
+        <w:drawing>
+          <wp:inline distT="0" distB="0" distL="0" distR="0" wp14:anchorId="1C4EA9BE" wp14:editId="10D2A150">
+            <wp:extent cx="1543685" cy="1305560"/>
+            <wp:effectExtent l="0" t="0" r="0" b="0"/>
+            <wp:docPr id="28" name="Picture 28"/>
+            <wp:cNvGraphicFramePr>
+              <a:graphicFrameLocks xmlns:a="http://schemas.openxmlformats.org/drawingml/2006/main" noChangeAspect="1"/>
+            </wp:cNvGraphicFramePr>
+            <a:graphic xmlns:a="http://schemas.openxmlformats.org/drawingml/2006/main">
+              <a:graphicData uri="http://schemas.openxmlformats.org/drawingml/2006/picture">
+                <pic:pic xmlns:pic="http://schemas.openxmlformats.org/drawingml/2006/picture">
+                  <pic:nvPicPr>
+                    <pic:cNvPr id="0" name="Picture 8"/>
+                    <pic:cNvPicPr>
+                      <a:picLocks noChangeAspect="1" noChangeArrowheads="1"/>
+                    </pic:cNvPicPr>
+                  </pic:nvPicPr>
+                  <pic:blipFill>
+                    <a:blip r:embed="rId32">
+                      <a:lum bright="-18000"/>
+                      <a:extLst>
+                        <a:ext uri="{28A0092B-C50C-407E-A947-70E740481C1C}">
+                          <a14:useLocalDpi xmlns:a14="http://schemas.microsoft.com/office/drawing/2010/main" val="0"/>
+                        </a:ext>
+                      </a:extLst>
+                    </a:blip>
+                    <a:srcRect/>
+                    <a:stretch>
+                      <a:fillRect/>
+                    </a:stretch>
+                  </pic:blipFill>
+                  <pic:spPr bwMode="auto">
+                    <a:xfrm>
+                      <a:off x="0" y="0"/>
+                      <a:ext cx="1543685" cy="1305560"/>
+                    </a:xfrm>
+                    <a:prstGeom prst="rect">
+                      <a:avLst/>
+                    </a:prstGeom>
+                    <a:noFill/>
+                    <a:ln>
+                      <a:noFill/>
+                    </a:ln>
+                  </pic:spPr>
+                </pic:pic>
+              </a:graphicData>
+            </a:graphic>
+          </wp:inline>
+        </w:drawing>
+      </w:r>
+    </w:p>
+    <w:p>
+      <w:pPr>
+        <w:pStyle w:val="Spacing"/>
+      </w:pPr>
+    </w:p>
+    <w:p>
+      <w:r>
+        <w:t xml:space="preserve">The </w:t>
+      </w:r>
+      <w:r>
+        <w:rPr>
+          <w:rStyle w:val="CodeChar"/>
+        </w:rPr>
+        <w:t xml:space="preserve">Friend </w:t>
+      </w:r>
+      <w:r>
+        <w:t xml:space="preserve">declaration is an agreement between the event sender and the class of the event parameter. The </w:t>
+      </w:r>
+      <w:r>
+        <w:rPr>
+          <w:rStyle w:val="CodeChar"/>
+        </w:rPr>
+        <w:t>Friend</w:t>
+      </w:r>
+      <w:r>
+        <w:t xml:space="preserve"> declaration is part of the event interface, defined by the event sender. So the event receiver can not just declare itself </w:t>
+      </w:r>
+      <w:r>
+        <w:rPr>
+          <w:rStyle w:val="CodeChar"/>
+        </w:rPr>
+        <w:t xml:space="preserve">Friend </w:t>
+      </w:r>
+      <w:r>
+        <w:t>of the event parameter whenever it feels like it.</w:t>
+      </w:r>
+    </w:p>
+    <w:p>
+      <w:pPr>
+        <w:pStyle w:val="Heading3"/>
+      </w:pPr>
+      <w:r>
+        <w:t xml:space="preserve">Event </w:t>
+      </w:r>
+      <w:bookmarkStart w:id="0" w:name="_GoBack"/>
+      <w:bookmarkEnd w:id="0"/>
+      <w:r>
+        <w:t>Alternatives</w:t>
+      </w:r>
+    </w:p>
+    <w:p>
+      <w:r>
+        <w:t>An event is a means for a child to call the parent. The Events concept works well for this. But there are alternatives for a child to call a parent. A simple command reference would do as well, only this does not allow multi-cast events.</w:t>
+      </w:r>
+    </w:p>
+    <w:p>
+      <w:pPr>
+        <w:pStyle w:val="Spacing"/>
+      </w:pPr>
+    </w:p>
+    <w:p>
+      <w:r>
+        <w:t xml:space="preserve">Another alternative is that the child defines an interface, that the parent must support, the parent implements the interface, and the child calls upon the interface of the parent. If you want this to work in a multi-cast situation, you have to program the multi-cast functionality yourself pretty much the same way as an event object implements it (see </w:t>
+      </w:r>
+      <w:r>
+        <w:rPr>
+          <w:i/>
+        </w:rPr>
+        <w:t>Explicit Implementation of Eve</w:t>
+      </w:r>
+      <w:r>
+        <w:rPr>
+          <w:i/>
+        </w:rPr>
+        <w:t>n</w:t>
+      </w:r>
+      <w:r>
+        <w:rPr>
+          <w:i/>
+        </w:rPr>
+        <w:t>t</w:t>
+      </w:r>
+      <w:r>
+        <w:rPr>
+          <w:i/>
+        </w:rPr>
+        <w:t xml:space="preserve"> Object</w:t>
+      </w:r>
+      <w:r>
+        <w:t>). Just using standard events might be an easier solution.</w:t>
       </w:r>
     </w:p>
     <w:p>

</xml_diff>